<commit_message>
page numbers and content page
</commit_message>
<xml_diff>
--- a/reports/templates/sd_general_report_template_01.docx
+++ b/reports/templates/sd_general_report_template_01.docx
@@ -45,7 +45,7 @@
                     </pic:cNvPicPr>
                   </pic:nvPicPr>
                   <pic:blipFill>
-                    <a:blip r:embed="rId6">
+                    <a:blip r:embed="rId8">
                       <a:extLst>
                         <a:ext uri="{28A0092B-C50C-407E-A947-70E740481C1C}">
                           <a14:useLocalDpi xmlns:a14="http://schemas.microsoft.com/office/drawing/2010/main" val="0"/>
@@ -145,7 +145,7 @@
                           </pic:cNvPicPr>
                         </pic:nvPicPr>
                         <pic:blipFill>
-                          <a:blip r:embed="rId7">
+                          <a:blip r:embed="rId9">
                             <a:extLst>
                               <a:ext uri="{28A0092B-C50C-407E-A947-70E740481C1C}">
                                 <a14:useLocalDpi xmlns:a14="http://schemas.microsoft.com/office/drawing/2010/main" val="0"/>
@@ -473,7 +473,7 @@
                     </pic:cNvPicPr>
                   </pic:nvPicPr>
                   <pic:blipFill>
-                    <a:blip r:embed="rId8" cstate="print">
+                    <a:blip r:embed="rId10" cstate="print">
                       <a:extLst>
                         <a:ext uri="{28A0092B-C50C-407E-A947-70E740481C1C}">
                           <a14:useLocalDpi xmlns:a14="http://schemas.microsoft.com/office/drawing/2010/main" val="0"/>
@@ -581,16 +581,6 @@
     </w:p>
     <w:p>
       <w:pPr>
-        <w:pStyle w:val="NormalWeb"/>
-        <w:spacing w:before="0" w:beforeAutospacing="0" w:after="60" w:afterAutospacing="0"/>
-        <w:rPr>
-          <w:rFonts w:ascii="Arial" w:hAnsi="Arial" w:cs="Arial"/>
-          <w:color w:val="000000"/>
-        </w:rPr>
-      </w:pPr>
-    </w:p>
-    <w:p>
-      <w:pPr>
         <w:rPr>
           <w:rFonts w:ascii="Arial" w:eastAsia="Times New Roman" w:hAnsi="Arial" w:cs="Arial"/>
           <w:color w:val="000000"/>
@@ -613,6 +603,428 @@
     </w:p>
     <w:p>
       <w:pPr>
+        <w:pStyle w:val="TOCHeading"/>
+        <w:rPr>
+          <w:rFonts w:asciiTheme="minorHAnsi" w:eastAsiaTheme="minorHAnsi" w:hAnsiTheme="minorHAnsi" w:cstheme="minorBidi"/>
+          <w:color w:val="auto"/>
+          <w:sz w:val="22"/>
+          <w:szCs w:val="22"/>
+        </w:rPr>
+      </w:pPr>
+    </w:p>
+    <w:p>
+      <w:pPr>
+        <w:pStyle w:val="TOCHeading"/>
+        <w:rPr>
+          <w:rFonts w:asciiTheme="minorHAnsi" w:eastAsiaTheme="minorHAnsi" w:hAnsiTheme="minorHAnsi" w:cstheme="minorBidi"/>
+          <w:color w:val="auto"/>
+          <w:sz w:val="22"/>
+          <w:szCs w:val="22"/>
+        </w:rPr>
+      </w:pPr>
+    </w:p>
+    <w:sdt>
+      <w:sdtPr>
+        <w:rPr>
+          <w:rFonts w:asciiTheme="minorHAnsi" w:eastAsiaTheme="minorHAnsi" w:hAnsiTheme="minorHAnsi" w:cstheme="minorBidi"/>
+          <w:color w:val="auto"/>
+          <w:sz w:val="22"/>
+          <w:szCs w:val="22"/>
+        </w:rPr>
+        <w:id w:val="1391076844"/>
+        <w:docPartObj>
+          <w:docPartGallery w:val="Table of Contents"/>
+          <w:docPartUnique/>
+        </w:docPartObj>
+      </w:sdtPr>
+      <w:sdtEndPr>
+        <w:rPr>
+          <w:b/>
+          <w:bCs/>
+          <w:noProof/>
+        </w:rPr>
+      </w:sdtEndPr>
+      <w:sdtContent>
+        <w:p>
+          <w:pPr>
+            <w:pStyle w:val="TOCHeading"/>
+            <w:rPr>
+              <w:rFonts w:asciiTheme="minorHAnsi" w:hAnsiTheme="minorHAnsi" w:cstheme="minorHAnsi"/>
+              <w:color w:val="000000" w:themeColor="text1"/>
+            </w:rPr>
+          </w:pPr>
+          <w:r>
+            <w:rPr>
+              <w:rFonts w:asciiTheme="minorHAnsi" w:hAnsiTheme="minorHAnsi" w:cstheme="minorHAnsi"/>
+              <w:color w:val="000000" w:themeColor="text1"/>
+            </w:rPr>
+            <w:t>Contents</w:t>
+          </w:r>
+        </w:p>
+        <w:p/>
+        <w:p>
+          <w:pPr>
+            <w:pStyle w:val="TOC1"/>
+            <w:tabs>
+              <w:tab w:val="right" w:leader="dot" w:pos="9350"/>
+            </w:tabs>
+            <w:rPr>
+              <w:noProof/>
+            </w:rPr>
+          </w:pPr>
+          <w:r>
+            <w:fldChar w:fldCharType="begin"/>
+          </w:r>
+          <w:r>
+            <w:instrText xml:space="preserve"> TOC \o "1-3" \h \z \u </w:instrText>
+          </w:r>
+          <w:r>
+            <w:fldChar w:fldCharType="separate"/>
+          </w:r>
+          <w:hyperlink w:anchor="_Toc113114059" w:history="1">
+            <w:r>
+              <w:rPr>
+                <w:rStyle w:val="Hyperlink"/>
+                <w:noProof/>
+              </w:rPr>
+              <w:t>Introduction</w:t>
+            </w:r>
+            <w:r>
+              <w:rPr>
+                <w:noProof/>
+                <w:webHidden/>
+              </w:rPr>
+              <w:tab/>
+            </w:r>
+            <w:r>
+              <w:rPr>
+                <w:noProof/>
+                <w:webHidden/>
+              </w:rPr>
+              <w:fldChar w:fldCharType="begin"/>
+            </w:r>
+            <w:r>
+              <w:rPr>
+                <w:noProof/>
+                <w:webHidden/>
+              </w:rPr>
+              <w:instrText xml:space="preserve"> PAGEREF _Toc113114059 \h </w:instrText>
+            </w:r>
+            <w:r>
+              <w:rPr>
+                <w:noProof/>
+                <w:webHidden/>
+              </w:rPr>
+            </w:r>
+            <w:r>
+              <w:rPr>
+                <w:noProof/>
+                <w:webHidden/>
+              </w:rPr>
+              <w:fldChar w:fldCharType="separate"/>
+            </w:r>
+            <w:r>
+              <w:rPr>
+                <w:noProof/>
+                <w:webHidden/>
+              </w:rPr>
+              <w:t>3</w:t>
+            </w:r>
+            <w:r>
+              <w:rPr>
+                <w:noProof/>
+                <w:webHidden/>
+              </w:rPr>
+              <w:fldChar w:fldCharType="end"/>
+            </w:r>
+          </w:hyperlink>
+        </w:p>
+        <w:p>
+          <w:pPr>
+            <w:pStyle w:val="TOC1"/>
+            <w:tabs>
+              <w:tab w:val="right" w:leader="dot" w:pos="9350"/>
+            </w:tabs>
+            <w:rPr>
+              <w:noProof/>
+            </w:rPr>
+          </w:pPr>
+          <w:hyperlink w:anchor="_Toc113114060" w:history="1">
+            <w:r>
+              <w:rPr>
+                <w:rStyle w:val="Hyperlink"/>
+                <w:noProof/>
+              </w:rPr>
+              <w:t>About the Area</w:t>
+            </w:r>
+            <w:r>
+              <w:rPr>
+                <w:noProof/>
+                <w:webHidden/>
+              </w:rPr>
+              <w:tab/>
+            </w:r>
+            <w:r>
+              <w:rPr>
+                <w:noProof/>
+                <w:webHidden/>
+              </w:rPr>
+              <w:fldChar w:fldCharType="begin"/>
+            </w:r>
+            <w:r>
+              <w:rPr>
+                <w:noProof/>
+                <w:webHidden/>
+              </w:rPr>
+              <w:instrText xml:space="preserve"> PAGEREF _Toc113114060 \h </w:instrText>
+            </w:r>
+            <w:r>
+              <w:rPr>
+                <w:noProof/>
+                <w:webHidden/>
+              </w:rPr>
+            </w:r>
+            <w:r>
+              <w:rPr>
+                <w:noProof/>
+                <w:webHidden/>
+              </w:rPr>
+              <w:fldChar w:fldCharType="separate"/>
+            </w:r>
+            <w:r>
+              <w:rPr>
+                <w:noProof/>
+                <w:webHidden/>
+              </w:rPr>
+              <w:t>4</w:t>
+            </w:r>
+            <w:r>
+              <w:rPr>
+                <w:noProof/>
+                <w:webHidden/>
+              </w:rPr>
+              <w:fldChar w:fldCharType="end"/>
+            </w:r>
+          </w:hyperlink>
+        </w:p>
+        <w:p>
+          <w:pPr>
+            <w:pStyle w:val="TOC1"/>
+            <w:tabs>
+              <w:tab w:val="right" w:leader="dot" w:pos="9350"/>
+            </w:tabs>
+            <w:rPr>
+              <w:noProof/>
+            </w:rPr>
+          </w:pPr>
+          <w:hyperlink w:anchor="_Toc113114061" w:history="1">
+            <w:r>
+              <w:rPr>
+                <w:rStyle w:val="Hyperlink"/>
+                <w:noProof/>
+              </w:rPr>
+              <w:t>Earnings</w:t>
+            </w:r>
+            <w:r>
+              <w:rPr>
+                <w:noProof/>
+                <w:webHidden/>
+              </w:rPr>
+              <w:tab/>
+            </w:r>
+            <w:r>
+              <w:rPr>
+                <w:noProof/>
+                <w:webHidden/>
+              </w:rPr>
+              <w:fldChar w:fldCharType="begin"/>
+            </w:r>
+            <w:r>
+              <w:rPr>
+                <w:noProof/>
+                <w:webHidden/>
+              </w:rPr>
+              <w:instrText xml:space="preserve"> PAGEREF _Toc113114061 \h </w:instrText>
+            </w:r>
+            <w:r>
+              <w:rPr>
+                <w:noProof/>
+                <w:webHidden/>
+              </w:rPr>
+            </w:r>
+            <w:r>
+              <w:rPr>
+                <w:noProof/>
+                <w:webHidden/>
+              </w:rPr>
+              <w:fldChar w:fldCharType="separate"/>
+            </w:r>
+            <w:r>
+              <w:rPr>
+                <w:noProof/>
+                <w:webHidden/>
+              </w:rPr>
+              <w:t>10</w:t>
+            </w:r>
+            <w:r>
+              <w:rPr>
+                <w:noProof/>
+                <w:webHidden/>
+              </w:rPr>
+              <w:fldChar w:fldCharType="end"/>
+            </w:r>
+          </w:hyperlink>
+        </w:p>
+        <w:p>
+          <w:pPr>
+            <w:pStyle w:val="TOC1"/>
+            <w:tabs>
+              <w:tab w:val="right" w:leader="dot" w:pos="9350"/>
+            </w:tabs>
+            <w:rPr>
+              <w:noProof/>
+            </w:rPr>
+          </w:pPr>
+          <w:hyperlink w:anchor="_Toc113114062" w:history="1">
+            <w:r>
+              <w:rPr>
+                <w:rStyle w:val="Hyperlink"/>
+                <w:noProof/>
+              </w:rPr>
+              <w:t>Crime</w:t>
+            </w:r>
+            <w:r>
+              <w:rPr>
+                <w:noProof/>
+                <w:webHidden/>
+              </w:rPr>
+              <w:tab/>
+            </w:r>
+            <w:r>
+              <w:rPr>
+                <w:noProof/>
+                <w:webHidden/>
+              </w:rPr>
+              <w:fldChar w:fldCharType="begin"/>
+            </w:r>
+            <w:r>
+              <w:rPr>
+                <w:noProof/>
+                <w:webHidden/>
+              </w:rPr>
+              <w:instrText xml:space="preserve"> PAGEREF _Toc113114062 \h </w:instrText>
+            </w:r>
+            <w:r>
+              <w:rPr>
+                <w:noProof/>
+                <w:webHidden/>
+              </w:rPr>
+            </w:r>
+            <w:r>
+              <w:rPr>
+                <w:noProof/>
+                <w:webHidden/>
+              </w:rPr>
+              <w:fldChar w:fldCharType="separate"/>
+            </w:r>
+            <w:r>
+              <w:rPr>
+                <w:noProof/>
+                <w:webHidden/>
+              </w:rPr>
+              <w:t>12</w:t>
+            </w:r>
+            <w:r>
+              <w:rPr>
+                <w:noProof/>
+                <w:webHidden/>
+              </w:rPr>
+              <w:fldChar w:fldCharType="end"/>
+            </w:r>
+          </w:hyperlink>
+        </w:p>
+        <w:p>
+          <w:pPr>
+            <w:pStyle w:val="TOC1"/>
+            <w:tabs>
+              <w:tab w:val="right" w:leader="dot" w:pos="9350"/>
+            </w:tabs>
+            <w:rPr>
+              <w:noProof/>
+            </w:rPr>
+          </w:pPr>
+          <w:hyperlink w:anchor="_Toc113114063" w:history="1">
+            <w:r>
+              <w:rPr>
+                <w:rStyle w:val="Hyperlink"/>
+                <w:noProof/>
+              </w:rPr>
+              <w:t>DISCLAIMER</w:t>
+            </w:r>
+            <w:r>
+              <w:rPr>
+                <w:noProof/>
+                <w:webHidden/>
+              </w:rPr>
+              <w:tab/>
+            </w:r>
+            <w:r>
+              <w:rPr>
+                <w:noProof/>
+                <w:webHidden/>
+              </w:rPr>
+              <w:fldChar w:fldCharType="begin"/>
+            </w:r>
+            <w:r>
+              <w:rPr>
+                <w:noProof/>
+                <w:webHidden/>
+              </w:rPr>
+              <w:instrText xml:space="preserve"> PAGEREF _Toc113114063 \h </w:instrText>
+            </w:r>
+            <w:r>
+              <w:rPr>
+                <w:noProof/>
+                <w:webHidden/>
+              </w:rPr>
+            </w:r>
+            <w:r>
+              <w:rPr>
+                <w:noProof/>
+                <w:webHidden/>
+              </w:rPr>
+              <w:fldChar w:fldCharType="separate"/>
+            </w:r>
+            <w:r>
+              <w:rPr>
+                <w:noProof/>
+                <w:webHidden/>
+              </w:rPr>
+              <w:t>16</w:t>
+            </w:r>
+            <w:r>
+              <w:rPr>
+                <w:noProof/>
+                <w:webHidden/>
+              </w:rPr>
+              <w:fldChar w:fldCharType="end"/>
+            </w:r>
+          </w:hyperlink>
+        </w:p>
+        <w:p>
+          <w:r>
+            <w:rPr>
+              <w:b/>
+              <w:bCs/>
+              <w:noProof/>
+            </w:rPr>
+            <w:fldChar w:fldCharType="end"/>
+          </w:r>
+        </w:p>
+      </w:sdtContent>
+    </w:sdt>
+    <w:p>
+      <w:pPr>
         <w:rPr>
           <w:rFonts w:ascii="Arial" w:eastAsia="Times New Roman" w:hAnsi="Arial" w:cs="Arial"/>
           <w:color w:val="000000"/>
@@ -621,30 +1033,33 @@
           <w:lang w:val="en-GB" w:eastAsia="en-GB"/>
         </w:rPr>
       </w:pPr>
-    </w:p>
-    <w:p>
-      <w:pPr>
-        <w:rPr>
-          <w:lang w:val="en-GB" w:eastAsia="en-GB"/>
-        </w:rPr>
-      </w:pPr>
-    </w:p>
-    <w:p>
-      <w:pPr>
-        <w:rPr>
-          <w:sz w:val="40"/>
-          <w:szCs w:val="40"/>
-          <w:lang w:val="en-GB" w:eastAsia="en-GB"/>
-        </w:rPr>
-      </w:pPr>
       <w:r>
         <w:rPr>
-          <w:sz w:val="40"/>
-          <w:szCs w:val="40"/>
-          <w:lang w:val="en-GB" w:eastAsia="en-GB"/>
-        </w:rPr>
+          <w:rFonts w:ascii="Arial" w:eastAsia="Times New Roman" w:hAnsi="Arial" w:cs="Arial"/>
+          <w:color w:val="000000"/>
+          <w:sz w:val="24"/>
+          <w:szCs w:val="24"/>
+          <w:lang w:val="en-GB" w:eastAsia="en-GB"/>
+        </w:rPr>
+        <w:br w:type="page"/>
+      </w:r>
+    </w:p>
+    <w:p>
+      <w:pPr>
+        <w:rPr>
+          <w:lang w:val="en-GB" w:eastAsia="en-GB"/>
+        </w:rPr>
+      </w:pPr>
+      <w:bookmarkStart w:id="0" w:name="_Toc113114059"/>
+    </w:p>
+    <w:p>
+      <w:pPr>
+        <w:pStyle w:val="sdmapheading1"/>
+      </w:pPr>
+      <w:r>
         <w:t>Introduction</w:t>
       </w:r>
+      <w:bookmarkEnd w:id="0"/>
     </w:p>
     <w:p>
       <w:pPr>
@@ -909,20 +1324,13 @@
     </w:p>
     <w:p>
       <w:pPr>
-        <w:rPr>
-          <w:sz w:val="40"/>
-          <w:szCs w:val="40"/>
-          <w:lang w:val="en-GB" w:eastAsia="en-GB"/>
-        </w:rPr>
-      </w:pPr>
+        <w:pStyle w:val="sdmapheading1"/>
+      </w:pPr>
+      <w:bookmarkStart w:id="1" w:name="_Toc113114060"/>
       <w:r>
-        <w:rPr>
-          <w:sz w:val="40"/>
-          <w:szCs w:val="40"/>
-          <w:lang w:val="en-GB" w:eastAsia="en-GB"/>
-        </w:rPr>
         <w:t>About the Area</w:t>
       </w:r>
+      <w:bookmarkEnd w:id="1"/>
     </w:p>
     <w:p>
       <w:pPr>
@@ -1412,15 +1820,7 @@
                 <w:sz w:val="24"/>
                 <w:szCs w:val="24"/>
               </w:rPr>
-              <w:t>nclude_</w:t>
-            </w:r>
-            <w:proofErr w:type="gramStart"/>
-            <w:r>
-              <w:rPr>
-                <w:sz w:val="24"/>
-                <w:szCs w:val="24"/>
-              </w:rPr>
-              <w:t>text</w:t>
+              <w:t>nclude_text</w:t>
             </w:r>
             <w:proofErr w:type="spellEnd"/>
             <w:r>
@@ -1430,7 +1830,6 @@
               </w:rPr>
               <w:t>(</w:t>
             </w:r>
-            <w:proofErr w:type="gramEnd"/>
             <w:r>
               <w:rPr>
                 <w:sz w:val="24"/>
@@ -1533,18 +1932,13 @@
           <w:p>
             <w:proofErr w:type="spellStart"/>
             <w:r>
-              <w:t>include_</w:t>
-            </w:r>
-            <w:proofErr w:type="gramStart"/>
-            <w:r>
-              <w:t>table</w:t>
+              <w:t>include_table</w:t>
             </w:r>
             <w:proofErr w:type="spellEnd"/>
             <w:r>
               <w:t>(</w:t>
             </w:r>
             <w:proofErr w:type="spellStart"/>
-            <w:proofErr w:type="gramEnd"/>
             <w:r>
               <w:t>borough_</w:t>
             </w:r>
@@ -1722,15 +2116,7 @@
                 <w:sz w:val="24"/>
                 <w:szCs w:val="24"/>
               </w:rPr>
-              <w:t>nclude_</w:t>
-            </w:r>
-            <w:proofErr w:type="gramStart"/>
-            <w:r>
-              <w:rPr>
-                <w:sz w:val="24"/>
-                <w:szCs w:val="24"/>
-              </w:rPr>
-              <w:t>text</w:t>
+              <w:t>nclude_text</w:t>
             </w:r>
             <w:proofErr w:type="spellEnd"/>
             <w:r>
@@ -1740,7 +2126,6 @@
               </w:rPr>
               <w:t>(</w:t>
             </w:r>
-            <w:proofErr w:type="gramEnd"/>
             <w:r>
               <w:rPr>
                 <w:sz w:val="24"/>
@@ -1832,18 +2217,13 @@
           <w:p>
             <w:proofErr w:type="spellStart"/>
             <w:r>
-              <w:t>include_</w:t>
-            </w:r>
-            <w:proofErr w:type="gramStart"/>
-            <w:r>
-              <w:t>table</w:t>
+              <w:t>include_table</w:t>
             </w:r>
             <w:proofErr w:type="spellEnd"/>
             <w:r>
               <w:t>(</w:t>
             </w:r>
             <w:proofErr w:type="spellStart"/>
-            <w:proofErr w:type="gramEnd"/>
             <w:r>
               <w:t>borough_population_table</w:t>
             </w:r>
@@ -2030,15 +2410,7 @@
                 <w:sz w:val="24"/>
                 <w:szCs w:val="24"/>
               </w:rPr>
-              <w:t>nclude_</w:t>
-            </w:r>
-            <w:proofErr w:type="gramStart"/>
-            <w:r>
-              <w:rPr>
-                <w:sz w:val="24"/>
-                <w:szCs w:val="24"/>
-              </w:rPr>
-              <w:t>text</w:t>
+              <w:t>nclude_text</w:t>
             </w:r>
             <w:proofErr w:type="spellEnd"/>
             <w:r>
@@ -2048,7 +2420,6 @@
               </w:rPr>
               <w:t>(</w:t>
             </w:r>
-            <w:proofErr w:type="gramEnd"/>
             <w:r>
               <w:rPr>
                 <w:sz w:val="24"/>
@@ -2146,18 +2517,13 @@
           <w:p>
             <w:proofErr w:type="spellStart"/>
             <w:r>
-              <w:t>include_</w:t>
-            </w:r>
-            <w:proofErr w:type="gramStart"/>
-            <w:r>
-              <w:t>table</w:t>
+              <w:t>include_table</w:t>
             </w:r>
             <w:proofErr w:type="spellEnd"/>
             <w:r>
               <w:t>(</w:t>
             </w:r>
             <w:proofErr w:type="spellStart"/>
-            <w:proofErr w:type="gramEnd"/>
             <w:r>
               <w:t>gender_pct_city_table</w:t>
             </w:r>
@@ -2300,15 +2666,7 @@
                 <w:sz w:val="24"/>
                 <w:szCs w:val="24"/>
               </w:rPr>
-              <w:t>nclude_</w:t>
-            </w:r>
-            <w:proofErr w:type="gramStart"/>
-            <w:r>
-              <w:rPr>
-                <w:sz w:val="24"/>
-                <w:szCs w:val="24"/>
-              </w:rPr>
-              <w:t>text</w:t>
+              <w:t>nclude_text</w:t>
             </w:r>
             <w:proofErr w:type="spellEnd"/>
             <w:r>
@@ -2318,7 +2676,6 @@
               </w:rPr>
               <w:t>(</w:t>
             </w:r>
-            <w:proofErr w:type="gramEnd"/>
             <w:r>
               <w:rPr>
                 <w:sz w:val="24"/>
@@ -2431,18 +2788,13 @@
           <w:p>
             <w:proofErr w:type="spellStart"/>
             <w:r>
-              <w:t>include_</w:t>
-            </w:r>
-            <w:proofErr w:type="gramStart"/>
-            <w:r>
-              <w:t>table</w:t>
+              <w:t>include_table</w:t>
             </w:r>
             <w:proofErr w:type="spellEnd"/>
             <w:r>
               <w:t>(</w:t>
             </w:r>
             <w:proofErr w:type="spellStart"/>
-            <w:proofErr w:type="gramEnd"/>
             <w:r>
               <w:t>ethnicity_pct_ranking_table</w:t>
             </w:r>
@@ -2600,15 +2952,7 @@
                 <w:sz w:val="24"/>
                 <w:szCs w:val="24"/>
               </w:rPr>
-              <w:t>nclude_</w:t>
-            </w:r>
-            <w:proofErr w:type="gramStart"/>
-            <w:r>
-              <w:rPr>
-                <w:sz w:val="24"/>
-                <w:szCs w:val="24"/>
-              </w:rPr>
-              <w:t>text</w:t>
+              <w:t>nclude_text</w:t>
             </w:r>
             <w:proofErr w:type="spellEnd"/>
             <w:r>
@@ -2618,7 +2962,6 @@
               </w:rPr>
               <w:t>(</w:t>
             </w:r>
-            <w:proofErr w:type="gramEnd"/>
             <w:r>
               <w:rPr>
                 <w:sz w:val="24"/>
@@ -2710,18 +3053,13 @@
           <w:p>
             <w:proofErr w:type="spellStart"/>
             <w:r>
-              <w:t>include_</w:t>
-            </w:r>
-            <w:proofErr w:type="gramStart"/>
-            <w:r>
-              <w:t>table</w:t>
+              <w:t>include_table</w:t>
             </w:r>
             <w:proofErr w:type="spellEnd"/>
             <w:r>
               <w:t>(</w:t>
             </w:r>
             <w:proofErr w:type="spellStart"/>
-            <w:proofErr w:type="gramEnd"/>
             <w:r>
               <w:t>e</w:t>
             </w:r>
@@ -2864,15 +3202,7 @@
                 <w:sz w:val="24"/>
                 <w:szCs w:val="24"/>
               </w:rPr>
-              <w:t>nclude_</w:t>
-            </w:r>
-            <w:proofErr w:type="gramStart"/>
-            <w:r>
-              <w:rPr>
-                <w:sz w:val="24"/>
-                <w:szCs w:val="24"/>
-              </w:rPr>
-              <w:t>text</w:t>
+              <w:t>nclude_text</w:t>
             </w:r>
             <w:proofErr w:type="spellEnd"/>
             <w:r>
@@ -2882,7 +3212,6 @@
               </w:rPr>
               <w:t>(</w:t>
             </w:r>
-            <w:proofErr w:type="gramEnd"/>
             <w:r>
               <w:rPr>
                 <w:sz w:val="24"/>
@@ -2995,18 +3324,13 @@
           <w:p>
             <w:proofErr w:type="spellStart"/>
             <w:r>
-              <w:t>include_</w:t>
-            </w:r>
-            <w:proofErr w:type="gramStart"/>
-            <w:r>
-              <w:t>table</w:t>
+              <w:t>include_table</w:t>
             </w:r>
             <w:proofErr w:type="spellEnd"/>
             <w:r>
               <w:t>(</w:t>
             </w:r>
             <w:proofErr w:type="spellStart"/>
-            <w:proofErr w:type="gramEnd"/>
             <w:r>
               <w:t>health</w:t>
             </w:r>
@@ -3170,15 +3494,7 @@
                 <w:sz w:val="24"/>
                 <w:szCs w:val="24"/>
               </w:rPr>
-              <w:t>nclude_</w:t>
-            </w:r>
-            <w:proofErr w:type="gramStart"/>
-            <w:r>
-              <w:rPr>
-                <w:sz w:val="24"/>
-                <w:szCs w:val="24"/>
-              </w:rPr>
-              <w:t>text</w:t>
+              <w:t>nclude_text</w:t>
             </w:r>
             <w:proofErr w:type="spellEnd"/>
             <w:r>
@@ -3188,7 +3504,6 @@
               </w:rPr>
               <w:t>(</w:t>
             </w:r>
-            <w:proofErr w:type="gramEnd"/>
             <w:r>
               <w:rPr>
                 <w:sz w:val="24"/>
@@ -3280,18 +3595,13 @@
           <w:p>
             <w:proofErr w:type="spellStart"/>
             <w:r>
-              <w:t>include_</w:t>
-            </w:r>
-            <w:proofErr w:type="gramStart"/>
-            <w:r>
-              <w:t>table</w:t>
+              <w:t>include_table</w:t>
             </w:r>
             <w:proofErr w:type="spellEnd"/>
             <w:r>
               <w:t>(</w:t>
             </w:r>
             <w:proofErr w:type="spellStart"/>
-            <w:proofErr w:type="gramEnd"/>
             <w:r>
               <w:t>health</w:t>
             </w:r>
@@ -3434,15 +3744,7 @@
                 <w:sz w:val="24"/>
                 <w:szCs w:val="24"/>
               </w:rPr>
-              <w:t>nclude_</w:t>
-            </w:r>
-            <w:proofErr w:type="gramStart"/>
-            <w:r>
-              <w:rPr>
-                <w:sz w:val="24"/>
-                <w:szCs w:val="24"/>
-              </w:rPr>
-              <w:t>text</w:t>
+              <w:t>nclude_text</w:t>
             </w:r>
             <w:proofErr w:type="spellEnd"/>
             <w:r>
@@ -3452,7 +3754,6 @@
               </w:rPr>
               <w:t>(</w:t>
             </w:r>
-            <w:proofErr w:type="gramEnd"/>
             <w:r>
               <w:rPr>
                 <w:sz w:val="24"/>
@@ -3565,18 +3866,13 @@
           <w:p>
             <w:proofErr w:type="spellStart"/>
             <w:r>
-              <w:t>include_</w:t>
-            </w:r>
-            <w:proofErr w:type="gramStart"/>
-            <w:r>
-              <w:t>table</w:t>
+              <w:t>include_table</w:t>
             </w:r>
             <w:proofErr w:type="spellEnd"/>
             <w:r>
               <w:t>(</w:t>
             </w:r>
             <w:proofErr w:type="spellStart"/>
-            <w:proofErr w:type="gramEnd"/>
             <w:r>
               <w:t>education_ranking_table</w:t>
             </w:r>
@@ -3679,15 +3975,7 @@
                 <w:sz w:val="24"/>
                 <w:szCs w:val="24"/>
               </w:rPr>
-              <w:t>nclude_</w:t>
-            </w:r>
-            <w:proofErr w:type="gramStart"/>
-            <w:r>
-              <w:rPr>
-                <w:sz w:val="24"/>
-                <w:szCs w:val="24"/>
-              </w:rPr>
-              <w:t>text</w:t>
+              <w:t>nclude_text</w:t>
             </w:r>
             <w:proofErr w:type="spellEnd"/>
             <w:r>
@@ -3697,7 +3985,6 @@
               </w:rPr>
               <w:t>(</w:t>
             </w:r>
-            <w:proofErr w:type="gramEnd"/>
             <w:r>
               <w:rPr>
                 <w:sz w:val="24"/>
@@ -3853,15 +4140,7 @@
                 <w:sz w:val="24"/>
                 <w:szCs w:val="24"/>
               </w:rPr>
-              <w:t>nclude_</w:t>
-            </w:r>
-            <w:proofErr w:type="gramStart"/>
-            <w:r>
-              <w:rPr>
-                <w:sz w:val="24"/>
-                <w:szCs w:val="24"/>
-              </w:rPr>
-              <w:t>text</w:t>
+              <w:t>nclude_text</w:t>
             </w:r>
             <w:proofErr w:type="spellEnd"/>
             <w:r>
@@ -3871,7 +4150,6 @@
               </w:rPr>
               <w:t>(</w:t>
             </w:r>
-            <w:proofErr w:type="gramEnd"/>
             <w:r>
               <w:rPr>
                 <w:sz w:val="24"/>
@@ -3957,18 +4235,13 @@
           <w:p>
             <w:proofErr w:type="spellStart"/>
             <w:r>
-              <w:t>include_</w:t>
-            </w:r>
-            <w:proofErr w:type="gramStart"/>
-            <w:r>
-              <w:t>table</w:t>
+              <w:t>include_table</w:t>
             </w:r>
             <w:proofErr w:type="spellEnd"/>
             <w:r>
               <w:t>(</w:t>
             </w:r>
             <w:proofErr w:type="spellStart"/>
-            <w:proofErr w:type="gramEnd"/>
             <w:r>
               <w:t>education_</w:t>
             </w:r>
@@ -4083,20 +4356,13 @@
     </w:p>
     <w:p>
       <w:pPr>
-        <w:rPr>
-          <w:sz w:val="40"/>
-          <w:szCs w:val="40"/>
-          <w:lang w:val="en-GB" w:eastAsia="en-GB"/>
-        </w:rPr>
-      </w:pPr>
+        <w:pStyle w:val="sdmapheading1"/>
+      </w:pPr>
+      <w:bookmarkStart w:id="2" w:name="_Toc113114061"/>
       <w:r>
-        <w:rPr>
-          <w:sz w:val="40"/>
-          <w:szCs w:val="40"/>
-          <w:lang w:val="en-GB" w:eastAsia="en-GB"/>
-        </w:rPr>
         <w:t>Earnings</w:t>
       </w:r>
+      <w:bookmarkEnd w:id="2"/>
     </w:p>
     <w:p>
       <w:pPr>
@@ -4155,31 +4421,15 @@
                 <w:sz w:val="24"/>
                 <w:szCs w:val="24"/>
               </w:rPr>
-              <w:t>include_</w:t>
-            </w:r>
-            <w:proofErr w:type="gramStart"/>
-            <w:r>
-              <w:rPr>
-                <w:sz w:val="24"/>
-                <w:szCs w:val="24"/>
-              </w:rPr>
-              <w:t>text</w:t>
-            </w:r>
-            <w:proofErr w:type="spellEnd"/>
-            <w:r>
-              <w:rPr>
-                <w:sz w:val="24"/>
-                <w:szCs w:val="24"/>
-              </w:rPr>
-              <w:t>(</w:t>
-            </w:r>
-            <w:proofErr w:type="gramEnd"/>
-            <w:r>
-              <w:rPr>
-                <w:sz w:val="24"/>
-                <w:szCs w:val="24"/>
-              </w:rPr>
-              <w:t>‘earnings_narrative_0</w:t>
+              <w:t>include_text</w:t>
+            </w:r>
+            <w:proofErr w:type="spellEnd"/>
+            <w:r>
+              <w:rPr>
+                <w:sz w:val="24"/>
+                <w:szCs w:val="24"/>
+              </w:rPr>
+              <w:t>(‘earnings_narrative_0</w:t>
             </w:r>
             <w:r>
               <w:rPr>
@@ -4400,31 +4650,15 @@
                 <w:sz w:val="24"/>
                 <w:szCs w:val="24"/>
               </w:rPr>
-              <w:t>include_</w:t>
-            </w:r>
-            <w:proofErr w:type="gramStart"/>
-            <w:r>
-              <w:rPr>
-                <w:sz w:val="24"/>
-                <w:szCs w:val="24"/>
-              </w:rPr>
-              <w:t>text</w:t>
-            </w:r>
-            <w:proofErr w:type="spellEnd"/>
-            <w:r>
-              <w:rPr>
-                <w:sz w:val="24"/>
-                <w:szCs w:val="24"/>
-              </w:rPr>
-              <w:t>(</w:t>
-            </w:r>
-            <w:proofErr w:type="gramEnd"/>
-            <w:r>
-              <w:rPr>
-                <w:sz w:val="24"/>
-                <w:szCs w:val="24"/>
-              </w:rPr>
-              <w:t>‘earnings_narrative_02’</w:t>
+              <w:t>include_text</w:t>
+            </w:r>
+            <w:proofErr w:type="spellEnd"/>
+            <w:r>
+              <w:rPr>
+                <w:sz w:val="24"/>
+                <w:szCs w:val="24"/>
+              </w:rPr>
+              <w:t>(‘earnings_narrative_02’</w:t>
             </w:r>
             <w:r>
               <w:rPr>
@@ -4777,15 +5011,286 @@
                 <w:sz w:val="24"/>
                 <w:szCs w:val="24"/>
               </w:rPr>
-              <w:t>include_</w:t>
-            </w:r>
-            <w:proofErr w:type="gramStart"/>
-            <w:r>
-              <w:rPr>
-                <w:sz w:val="24"/>
-                <w:szCs w:val="24"/>
-              </w:rPr>
-              <w:t>text</w:t>
+              <w:t>include_text</w:t>
+            </w:r>
+            <w:proofErr w:type="spellEnd"/>
+            <w:r>
+              <w:rPr>
+                <w:sz w:val="24"/>
+                <w:szCs w:val="24"/>
+              </w:rPr>
+              <w:t>(‘</w:t>
+            </w:r>
+            <w:proofErr w:type="spellStart"/>
+            <w:r>
+              <w:rPr>
+                <w:sz w:val="24"/>
+                <w:szCs w:val="24"/>
+              </w:rPr>
+              <w:t>earnings_bc_nar_combined</w:t>
+            </w:r>
+            <w:proofErr w:type="spellEnd"/>
+            <w:r>
+              <w:rPr>
+                <w:sz w:val="24"/>
+                <w:szCs w:val="24"/>
+              </w:rPr>
+              <w:t>’</w:t>
+            </w:r>
+            <w:r>
+              <w:rPr>
+                <w:sz w:val="24"/>
+                <w:szCs w:val="24"/>
+              </w:rPr>
+              <w:t>,</w:t>
+            </w:r>
+            <w:r>
+              <w:t xml:space="preserve"> </w:t>
+            </w:r>
+            <w:proofErr w:type="spellStart"/>
+            <w:r>
+              <w:rPr>
+                <w:sz w:val="24"/>
+                <w:szCs w:val="24"/>
+              </w:rPr>
+              <w:t>text_alignment</w:t>
+            </w:r>
+            <w:proofErr w:type="spellEnd"/>
+            <w:r>
+              <w:rPr>
+                <w:sz w:val="24"/>
+                <w:szCs w:val="24"/>
+              </w:rPr>
+              <w:t>=’justify’ ,</w:t>
+            </w:r>
+            <w:proofErr w:type="spellStart"/>
+            <w:r>
+              <w:rPr>
+                <w:sz w:val="24"/>
+                <w:szCs w:val="24"/>
+              </w:rPr>
+              <w:t>format_tokens</w:t>
+            </w:r>
+            <w:proofErr w:type="spellEnd"/>
+            <w:r>
+              <w:rPr>
+                <w:sz w:val="24"/>
+                <w:szCs w:val="24"/>
+              </w:rPr>
+              <w:t>=(‘above’)</w:t>
+            </w:r>
+            <w:r>
+              <w:rPr>
+                <w:sz w:val="24"/>
+                <w:szCs w:val="24"/>
+              </w:rPr>
+              <w:t>)</w:t>
+            </w:r>
+          </w:p>
+          <w:p>
+            <w:pPr>
+              <w:rPr>
+                <w:sz w:val="24"/>
+                <w:szCs w:val="24"/>
+              </w:rPr>
+            </w:pPr>
+            <w:r>
+              <w:rPr>
+                <w:sz w:val="24"/>
+                <w:szCs w:val="24"/>
+              </w:rPr>
+              <w:t>}}</w:t>
+            </w:r>
+          </w:p>
+        </w:tc>
+      </w:tr>
+      <w:tr>
+        <w:tc>
+          <w:tcPr>
+            <w:tcW w:w="9576" w:type="dxa"/>
+          </w:tcPr>
+          <w:p>
+            <w:pPr>
+              <w:rPr>
+                <w:lang w:val="en-GB" w:eastAsia="en-GB"/>
+              </w:rPr>
+            </w:pPr>
+          </w:p>
+        </w:tc>
+      </w:tr>
+      <w:tr>
+        <w:tc>
+          <w:tcPr>
+            <w:tcW w:w="9576" w:type="dxa"/>
+          </w:tcPr>
+          <w:p>
+            <w:pPr>
+              <w:rPr>
+                <w:sz w:val="24"/>
+                <w:szCs w:val="24"/>
+              </w:rPr>
+            </w:pPr>
+            <w:r>
+              <w:rPr>
+                <w:sz w:val="24"/>
+                <w:szCs w:val="24"/>
+              </w:rPr>
+              <w:t>{{</w:t>
+            </w:r>
+          </w:p>
+          <w:p>
+            <w:pPr>
+              <w:rPr>
+                <w:sz w:val="24"/>
+                <w:szCs w:val="24"/>
+              </w:rPr>
+            </w:pPr>
+            <w:proofErr w:type="spellStart"/>
+            <w:r>
+              <w:rPr>
+                <w:sz w:val="24"/>
+                <w:szCs w:val="24"/>
+              </w:rPr>
+              <w:t>include_text</w:t>
+            </w:r>
+            <w:proofErr w:type="spellEnd"/>
+            <w:r>
+              <w:rPr>
+                <w:sz w:val="24"/>
+                <w:szCs w:val="24"/>
+              </w:rPr>
+              <w:t>(‘earnings_narrative_0</w:t>
+            </w:r>
+            <w:r>
+              <w:rPr>
+                <w:sz w:val="24"/>
+                <w:szCs w:val="24"/>
+              </w:rPr>
+              <w:t>4</w:t>
+            </w:r>
+            <w:r>
+              <w:rPr>
+                <w:sz w:val="24"/>
+                <w:szCs w:val="24"/>
+              </w:rPr>
+              <w:t>’</w:t>
+            </w:r>
+            <w:r>
+              <w:rPr>
+                <w:sz w:val="24"/>
+                <w:szCs w:val="24"/>
+              </w:rPr>
+              <w:t>,</w:t>
+            </w:r>
+            <w:r>
+              <w:t xml:space="preserve"> </w:t>
+            </w:r>
+            <w:proofErr w:type="spellStart"/>
+            <w:r>
+              <w:rPr>
+                <w:sz w:val="24"/>
+                <w:szCs w:val="24"/>
+              </w:rPr>
+              <w:t>text_alignment</w:t>
+            </w:r>
+            <w:proofErr w:type="spellEnd"/>
+            <w:r>
+              <w:rPr>
+                <w:sz w:val="24"/>
+                <w:szCs w:val="24"/>
+              </w:rPr>
+              <w:t>=’justify’,</w:t>
+            </w:r>
+            <w:proofErr w:type="spellStart"/>
+            <w:r>
+              <w:rPr>
+                <w:sz w:val="24"/>
+                <w:szCs w:val="24"/>
+              </w:rPr>
+              <w:t>format_tokens</w:t>
+            </w:r>
+            <w:proofErr w:type="spellEnd"/>
+            <w:r>
+              <w:rPr>
+                <w:sz w:val="24"/>
+                <w:szCs w:val="24"/>
+              </w:rPr>
+              <w:t>=(‘following’)</w:t>
+            </w:r>
+            <w:r>
+              <w:rPr>
+                <w:sz w:val="24"/>
+                <w:szCs w:val="24"/>
+              </w:rPr>
+              <w:t>)</w:t>
+            </w:r>
+          </w:p>
+          <w:p>
+            <w:pPr>
+              <w:rPr>
+                <w:sz w:val="24"/>
+                <w:szCs w:val="24"/>
+              </w:rPr>
+            </w:pPr>
+            <w:r>
+              <w:rPr>
+                <w:sz w:val="24"/>
+                <w:szCs w:val="24"/>
+              </w:rPr>
+              <w:t>}}</w:t>
+            </w:r>
+          </w:p>
+        </w:tc>
+      </w:tr>
+      <w:tr>
+        <w:tc>
+          <w:tcPr>
+            <w:tcW w:w="9576" w:type="dxa"/>
+          </w:tcPr>
+          <w:p>
+            <w:pPr>
+              <w:rPr>
+                <w:sz w:val="24"/>
+                <w:szCs w:val="24"/>
+              </w:rPr>
+            </w:pPr>
+          </w:p>
+        </w:tc>
+      </w:tr>
+      <w:tr>
+        <w:tc>
+          <w:tcPr>
+            <w:tcW w:w="9576" w:type="dxa"/>
+          </w:tcPr>
+          <w:p>
+            <w:pPr>
+              <w:rPr>
+                <w:sz w:val="24"/>
+                <w:szCs w:val="24"/>
+              </w:rPr>
+            </w:pPr>
+            <w:r>
+              <w:rPr>
+                <w:sz w:val="24"/>
+                <w:szCs w:val="24"/>
+              </w:rPr>
+              <w:t>{{</w:t>
+            </w:r>
+          </w:p>
+          <w:p>
+            <w:pPr>
+              <w:rPr>
+                <w:sz w:val="24"/>
+                <w:szCs w:val="24"/>
+              </w:rPr>
+            </w:pPr>
+            <w:proofErr w:type="spellStart"/>
+            <w:r>
+              <w:rPr>
+                <w:sz w:val="24"/>
+                <w:szCs w:val="24"/>
+              </w:rPr>
+              <w:t>include_table</w:t>
             </w:r>
             <w:proofErr w:type="spellEnd"/>
             <w:r>
@@ -4795,319 +5300,7 @@
               </w:rPr>
               <w:t>(</w:t>
             </w:r>
-            <w:proofErr w:type="gramEnd"/>
-            <w:r>
-              <w:rPr>
-                <w:sz w:val="24"/>
-                <w:szCs w:val="24"/>
-              </w:rPr>
-              <w:t>‘</w:t>
-            </w:r>
-            <w:proofErr w:type="spellStart"/>
-            <w:r>
-              <w:rPr>
-                <w:sz w:val="24"/>
-                <w:szCs w:val="24"/>
-              </w:rPr>
-              <w:t>earnings_bc_nar_combined</w:t>
-            </w:r>
-            <w:proofErr w:type="spellEnd"/>
-            <w:r>
-              <w:rPr>
-                <w:sz w:val="24"/>
-                <w:szCs w:val="24"/>
-              </w:rPr>
-              <w:t>’</w:t>
-            </w:r>
-            <w:r>
-              <w:rPr>
-                <w:sz w:val="24"/>
-                <w:szCs w:val="24"/>
-              </w:rPr>
-              <w:t>,</w:t>
-            </w:r>
-            <w:r>
-              <w:t xml:space="preserve"> </w:t>
-            </w:r>
-            <w:proofErr w:type="spellStart"/>
-            <w:r>
-              <w:rPr>
-                <w:sz w:val="24"/>
-                <w:szCs w:val="24"/>
-              </w:rPr>
-              <w:t>text_alignment</w:t>
-            </w:r>
-            <w:proofErr w:type="spellEnd"/>
-            <w:r>
-              <w:rPr>
-                <w:sz w:val="24"/>
-                <w:szCs w:val="24"/>
-              </w:rPr>
-              <w:t>=’justify’ ,</w:t>
-            </w:r>
-            <w:proofErr w:type="spellStart"/>
-            <w:r>
-              <w:rPr>
-                <w:sz w:val="24"/>
-                <w:szCs w:val="24"/>
-              </w:rPr>
-              <w:t>format_tokens</w:t>
-            </w:r>
-            <w:proofErr w:type="spellEnd"/>
-            <w:r>
-              <w:rPr>
-                <w:sz w:val="24"/>
-                <w:szCs w:val="24"/>
-              </w:rPr>
-              <w:t>=(‘above’)</w:t>
-            </w:r>
-            <w:r>
-              <w:rPr>
-                <w:sz w:val="24"/>
-                <w:szCs w:val="24"/>
-              </w:rPr>
-              <w:t>)</w:t>
-            </w:r>
-          </w:p>
-          <w:p>
-            <w:pPr>
-              <w:rPr>
-                <w:sz w:val="24"/>
-                <w:szCs w:val="24"/>
-              </w:rPr>
-            </w:pPr>
-            <w:r>
-              <w:rPr>
-                <w:sz w:val="24"/>
-                <w:szCs w:val="24"/>
-              </w:rPr>
-              <w:t>}}</w:t>
-            </w:r>
-          </w:p>
-        </w:tc>
-      </w:tr>
-      <w:tr>
-        <w:tc>
-          <w:tcPr>
-            <w:tcW w:w="9576" w:type="dxa"/>
-          </w:tcPr>
-          <w:p>
-            <w:pPr>
-              <w:rPr>
-                <w:lang w:val="en-GB" w:eastAsia="en-GB"/>
-              </w:rPr>
-            </w:pPr>
-          </w:p>
-        </w:tc>
-      </w:tr>
-      <w:tr>
-        <w:tc>
-          <w:tcPr>
-            <w:tcW w:w="9576" w:type="dxa"/>
-          </w:tcPr>
-          <w:p>
-            <w:pPr>
-              <w:rPr>
-                <w:sz w:val="24"/>
-                <w:szCs w:val="24"/>
-              </w:rPr>
-            </w:pPr>
-            <w:r>
-              <w:rPr>
-                <w:sz w:val="24"/>
-                <w:szCs w:val="24"/>
-              </w:rPr>
-              <w:t>{{</w:t>
-            </w:r>
-          </w:p>
-          <w:p>
-            <w:pPr>
-              <w:rPr>
-                <w:sz w:val="24"/>
-                <w:szCs w:val="24"/>
-              </w:rPr>
-            </w:pPr>
-            <w:proofErr w:type="spellStart"/>
-            <w:r>
-              <w:rPr>
-                <w:sz w:val="24"/>
-                <w:szCs w:val="24"/>
-              </w:rPr>
-              <w:t>include_</w:t>
-            </w:r>
-            <w:proofErr w:type="gramStart"/>
-            <w:r>
-              <w:rPr>
-                <w:sz w:val="24"/>
-                <w:szCs w:val="24"/>
-              </w:rPr>
-              <w:t>text</w:t>
-            </w:r>
-            <w:proofErr w:type="spellEnd"/>
-            <w:r>
-              <w:rPr>
-                <w:sz w:val="24"/>
-                <w:szCs w:val="24"/>
-              </w:rPr>
-              <w:t>(</w:t>
-            </w:r>
-            <w:proofErr w:type="gramEnd"/>
-            <w:r>
-              <w:rPr>
-                <w:sz w:val="24"/>
-                <w:szCs w:val="24"/>
-              </w:rPr>
-              <w:t>‘earnings_narrative_0</w:t>
-            </w:r>
-            <w:r>
-              <w:rPr>
-                <w:sz w:val="24"/>
-                <w:szCs w:val="24"/>
-              </w:rPr>
-              <w:t>4</w:t>
-            </w:r>
-            <w:r>
-              <w:rPr>
-                <w:sz w:val="24"/>
-                <w:szCs w:val="24"/>
-              </w:rPr>
-              <w:t>’</w:t>
-            </w:r>
-            <w:r>
-              <w:rPr>
-                <w:sz w:val="24"/>
-                <w:szCs w:val="24"/>
-              </w:rPr>
-              <w:t>,</w:t>
-            </w:r>
-            <w:r>
-              <w:t xml:space="preserve"> </w:t>
-            </w:r>
-            <w:proofErr w:type="spellStart"/>
-            <w:r>
-              <w:rPr>
-                <w:sz w:val="24"/>
-                <w:szCs w:val="24"/>
-              </w:rPr>
-              <w:t>text_alignment</w:t>
-            </w:r>
-            <w:proofErr w:type="spellEnd"/>
-            <w:r>
-              <w:rPr>
-                <w:sz w:val="24"/>
-                <w:szCs w:val="24"/>
-              </w:rPr>
-              <w:t>=’justify’,</w:t>
-            </w:r>
-            <w:proofErr w:type="spellStart"/>
-            <w:r>
-              <w:rPr>
-                <w:sz w:val="24"/>
-                <w:szCs w:val="24"/>
-              </w:rPr>
-              <w:t>format_tokens</w:t>
-            </w:r>
-            <w:proofErr w:type="spellEnd"/>
-            <w:r>
-              <w:rPr>
-                <w:sz w:val="24"/>
-                <w:szCs w:val="24"/>
-              </w:rPr>
-              <w:t>=(‘following’)</w:t>
-            </w:r>
-            <w:r>
-              <w:rPr>
-                <w:sz w:val="24"/>
-                <w:szCs w:val="24"/>
-              </w:rPr>
-              <w:t>)</w:t>
-            </w:r>
-          </w:p>
-          <w:p>
-            <w:pPr>
-              <w:rPr>
-                <w:sz w:val="24"/>
-                <w:szCs w:val="24"/>
-              </w:rPr>
-            </w:pPr>
-            <w:r>
-              <w:rPr>
-                <w:sz w:val="24"/>
-                <w:szCs w:val="24"/>
-              </w:rPr>
-              <w:t>}}</w:t>
-            </w:r>
-          </w:p>
-        </w:tc>
-      </w:tr>
-      <w:tr>
-        <w:tc>
-          <w:tcPr>
-            <w:tcW w:w="9576" w:type="dxa"/>
-          </w:tcPr>
-          <w:p>
-            <w:pPr>
-              <w:rPr>
-                <w:sz w:val="24"/>
-                <w:szCs w:val="24"/>
-              </w:rPr>
-            </w:pPr>
-          </w:p>
-        </w:tc>
-      </w:tr>
-      <w:tr>
-        <w:tc>
-          <w:tcPr>
-            <w:tcW w:w="9576" w:type="dxa"/>
-          </w:tcPr>
-          <w:p>
-            <w:pPr>
-              <w:rPr>
-                <w:sz w:val="24"/>
-                <w:szCs w:val="24"/>
-              </w:rPr>
-            </w:pPr>
-            <w:r>
-              <w:rPr>
-                <w:sz w:val="24"/>
-                <w:szCs w:val="24"/>
-              </w:rPr>
-              <w:t>{{</w:t>
-            </w:r>
-          </w:p>
-          <w:p>
-            <w:pPr>
-              <w:rPr>
-                <w:sz w:val="24"/>
-                <w:szCs w:val="24"/>
-              </w:rPr>
-            </w:pPr>
-            <w:proofErr w:type="spellStart"/>
-            <w:r>
-              <w:rPr>
-                <w:sz w:val="24"/>
-                <w:szCs w:val="24"/>
-              </w:rPr>
-              <w:t>include_</w:t>
-            </w:r>
-            <w:proofErr w:type="gramStart"/>
-            <w:r>
-              <w:rPr>
-                <w:sz w:val="24"/>
-                <w:szCs w:val="24"/>
-              </w:rPr>
-              <w:t>table</w:t>
-            </w:r>
-            <w:proofErr w:type="spellEnd"/>
-            <w:r>
-              <w:rPr>
-                <w:sz w:val="24"/>
-                <w:szCs w:val="24"/>
-              </w:rPr>
-              <w:t>(</w:t>
-            </w:r>
-            <w:proofErr w:type="spellStart"/>
-            <w:proofErr w:type="gramEnd"/>
+            <w:proofErr w:type="spellStart"/>
             <w:r>
               <w:rPr>
                 <w:sz w:val="24"/>
@@ -5218,20 +5411,13 @@
     </w:p>
     <w:p>
       <w:pPr>
-        <w:rPr>
-          <w:sz w:val="40"/>
-          <w:szCs w:val="40"/>
-          <w:lang w:val="en-GB" w:eastAsia="en-GB"/>
-        </w:rPr>
-      </w:pPr>
+        <w:pStyle w:val="sdmapheading1"/>
+      </w:pPr>
+      <w:bookmarkStart w:id="3" w:name="_Toc113114062"/>
       <w:r>
-        <w:rPr>
-          <w:sz w:val="40"/>
-          <w:szCs w:val="40"/>
-          <w:lang w:val="en-GB" w:eastAsia="en-GB"/>
-        </w:rPr>
         <w:t>Crime</w:t>
       </w:r>
+      <w:bookmarkEnd w:id="3"/>
     </w:p>
     <w:p>
       <w:pPr>
@@ -5333,15 +5519,7 @@
                 <w:sz w:val="24"/>
                 <w:szCs w:val="24"/>
               </w:rPr>
-              <w:t>nclude_</w:t>
-            </w:r>
-            <w:proofErr w:type="gramStart"/>
-            <w:r>
-              <w:rPr>
-                <w:sz w:val="24"/>
-                <w:szCs w:val="24"/>
-              </w:rPr>
-              <w:t>text</w:t>
+              <w:t>nclude_text</w:t>
             </w:r>
             <w:proofErr w:type="spellEnd"/>
             <w:r>
@@ -5351,7 +5529,6 @@
               </w:rPr>
               <w:t>(</w:t>
             </w:r>
-            <w:proofErr w:type="gramEnd"/>
             <w:r>
               <w:rPr>
                 <w:sz w:val="24"/>
@@ -5428,31 +5605,15 @@
                 <w:sz w:val="24"/>
                 <w:szCs w:val="24"/>
               </w:rPr>
-              <w:t>delete_</w:t>
-            </w:r>
-            <w:proofErr w:type="gramStart"/>
-            <w:r>
-              <w:rPr>
-                <w:sz w:val="24"/>
-                <w:szCs w:val="24"/>
-              </w:rPr>
-              <w:t>row</w:t>
-            </w:r>
-            <w:proofErr w:type="spellEnd"/>
-            <w:r>
-              <w:rPr>
-                <w:sz w:val="24"/>
-                <w:szCs w:val="24"/>
-              </w:rPr>
-              <w:t>(</w:t>
-            </w:r>
-            <w:proofErr w:type="gramEnd"/>
-            <w:r>
-              <w:rPr>
-                <w:sz w:val="24"/>
-                <w:szCs w:val="24"/>
-              </w:rPr>
-              <w:t>)</w:t>
+              <w:t>delete_row</w:t>
+            </w:r>
+            <w:proofErr w:type="spellEnd"/>
+            <w:r>
+              <w:rPr>
+                <w:sz w:val="24"/>
+                <w:szCs w:val="24"/>
+              </w:rPr>
+              <w:t>()</w:t>
             </w:r>
           </w:p>
           <w:p>
@@ -5505,31 +5666,15 @@
                 <w:sz w:val="24"/>
                 <w:szCs w:val="24"/>
               </w:rPr>
-              <w:t>include_</w:t>
-            </w:r>
-            <w:proofErr w:type="gramStart"/>
-            <w:r>
-              <w:rPr>
-                <w:sz w:val="24"/>
-                <w:szCs w:val="24"/>
-              </w:rPr>
-              <w:t>text</w:t>
-            </w:r>
-            <w:proofErr w:type="spellEnd"/>
-            <w:r>
-              <w:rPr>
-                <w:sz w:val="24"/>
-                <w:szCs w:val="24"/>
-              </w:rPr>
-              <w:t>(</w:t>
-            </w:r>
-            <w:proofErr w:type="gramEnd"/>
-            <w:r>
-              <w:rPr>
-                <w:sz w:val="24"/>
-                <w:szCs w:val="24"/>
-              </w:rPr>
-              <w:t>‘</w:t>
+              <w:t>include_text</w:t>
+            </w:r>
+            <w:proofErr w:type="spellEnd"/>
+            <w:r>
+              <w:rPr>
+                <w:sz w:val="24"/>
+                <w:szCs w:val="24"/>
+              </w:rPr>
+              <w:t>(‘</w:t>
             </w:r>
             <w:r>
               <w:rPr>
@@ -5977,17 +6122,8 @@
                 <w:sz w:val="24"/>
                 <w:szCs w:val="24"/>
               </w:rPr>
-              <w:t xml:space="preserve">_01} </w:t>
-            </w:r>
-            <w:proofErr w:type="gramStart"/>
-            <w:r>
-              <w:rPr>
-                <w:sz w:val="24"/>
-                <w:szCs w:val="24"/>
-              </w:rPr>
-              <w:t>{ crime</w:t>
-            </w:r>
-            <w:proofErr w:type="gramEnd"/>
+              <w:t>_01} { crime</w:t>
+            </w:r>
             <w:r>
               <w:rPr>
                 <w:sz w:val="24"/>
@@ -6073,31 +6209,15 @@
                 <w:sz w:val="24"/>
                 <w:szCs w:val="24"/>
               </w:rPr>
-              <w:t>include_</w:t>
-            </w:r>
-            <w:proofErr w:type="gramStart"/>
-            <w:r>
-              <w:rPr>
-                <w:sz w:val="24"/>
-                <w:szCs w:val="24"/>
-              </w:rPr>
-              <w:t>text</w:t>
-            </w:r>
-            <w:proofErr w:type="spellEnd"/>
-            <w:r>
-              <w:rPr>
-                <w:sz w:val="24"/>
-                <w:szCs w:val="24"/>
-              </w:rPr>
-              <w:t>(</w:t>
-            </w:r>
-            <w:proofErr w:type="gramEnd"/>
-            <w:r>
-              <w:rPr>
-                <w:sz w:val="24"/>
-                <w:szCs w:val="24"/>
-              </w:rPr>
-              <w:t>‘</w:t>
+              <w:t>include_text</w:t>
+            </w:r>
+            <w:proofErr w:type="spellEnd"/>
+            <w:r>
+              <w:rPr>
+                <w:sz w:val="24"/>
+                <w:szCs w:val="24"/>
+              </w:rPr>
+              <w:t>(‘</w:t>
             </w:r>
             <w:proofErr w:type="spellStart"/>
             <w:r>
@@ -6255,15 +6375,160 @@
                 <w:sz w:val="24"/>
                 <w:szCs w:val="24"/>
               </w:rPr>
-              <w:t>include_</w:t>
-            </w:r>
-            <w:proofErr w:type="gramStart"/>
-            <w:r>
-              <w:rPr>
-                <w:sz w:val="24"/>
-                <w:szCs w:val="24"/>
-              </w:rPr>
-              <w:t>text</w:t>
+              <w:t>include_text</w:t>
+            </w:r>
+            <w:proofErr w:type="spellEnd"/>
+            <w:r>
+              <w:rPr>
+                <w:sz w:val="24"/>
+                <w:szCs w:val="24"/>
+              </w:rPr>
+              <w:t>(‘</w:t>
+            </w:r>
+            <w:r>
+              <w:rPr>
+                <w:sz w:val="24"/>
+                <w:szCs w:val="24"/>
+              </w:rPr>
+              <w:t>crime</w:t>
+            </w:r>
+            <w:r>
+              <w:rPr>
+                <w:sz w:val="24"/>
+                <w:szCs w:val="24"/>
+              </w:rPr>
+              <w:t>_narrative_0</w:t>
+            </w:r>
+            <w:r>
+              <w:rPr>
+                <w:sz w:val="24"/>
+                <w:szCs w:val="24"/>
+              </w:rPr>
+              <w:t>4</w:t>
+            </w:r>
+            <w:r>
+              <w:rPr>
+                <w:sz w:val="24"/>
+                <w:szCs w:val="24"/>
+              </w:rPr>
+              <w:t>’</w:t>
+            </w:r>
+            <w:r>
+              <w:rPr>
+                <w:sz w:val="24"/>
+                <w:szCs w:val="24"/>
+              </w:rPr>
+              <w:t>,</w:t>
+            </w:r>
+            <w:r>
+              <w:t xml:space="preserve"> </w:t>
+            </w:r>
+            <w:proofErr w:type="spellStart"/>
+            <w:r>
+              <w:rPr>
+                <w:sz w:val="24"/>
+                <w:szCs w:val="24"/>
+              </w:rPr>
+              <w:t>text_alignment</w:t>
+            </w:r>
+            <w:proofErr w:type="spellEnd"/>
+            <w:r>
+              <w:rPr>
+                <w:sz w:val="24"/>
+                <w:szCs w:val="24"/>
+              </w:rPr>
+              <w:t>=’justify’,</w:t>
+            </w:r>
+            <w:proofErr w:type="spellStart"/>
+            <w:r>
+              <w:rPr>
+                <w:sz w:val="24"/>
+                <w:szCs w:val="24"/>
+              </w:rPr>
+              <w:t>format_tokens</w:t>
+            </w:r>
+            <w:proofErr w:type="spellEnd"/>
+            <w:r>
+              <w:rPr>
+                <w:sz w:val="24"/>
+                <w:szCs w:val="24"/>
+              </w:rPr>
+              <w:t>=(‘following’)</w:t>
+            </w:r>
+            <w:r>
+              <w:rPr>
+                <w:sz w:val="24"/>
+                <w:szCs w:val="24"/>
+              </w:rPr>
+              <w:t>)</w:t>
+            </w:r>
+          </w:p>
+          <w:p>
+            <w:pPr>
+              <w:rPr>
+                <w:sz w:val="24"/>
+                <w:szCs w:val="24"/>
+              </w:rPr>
+            </w:pPr>
+            <w:r>
+              <w:rPr>
+                <w:sz w:val="24"/>
+                <w:szCs w:val="24"/>
+              </w:rPr>
+              <w:t>}}</w:t>
+            </w:r>
+          </w:p>
+        </w:tc>
+      </w:tr>
+      <w:tr>
+        <w:tc>
+          <w:tcPr>
+            <w:tcW w:w="9576" w:type="dxa"/>
+          </w:tcPr>
+          <w:p>
+            <w:pPr>
+              <w:rPr>
+                <w:sz w:val="24"/>
+                <w:szCs w:val="24"/>
+              </w:rPr>
+            </w:pPr>
+          </w:p>
+        </w:tc>
+      </w:tr>
+      <w:tr>
+        <w:tc>
+          <w:tcPr>
+            <w:tcW w:w="9576" w:type="dxa"/>
+          </w:tcPr>
+          <w:p>
+            <w:pPr>
+              <w:rPr>
+                <w:sz w:val="24"/>
+                <w:szCs w:val="24"/>
+              </w:rPr>
+            </w:pPr>
+            <w:r>
+              <w:rPr>
+                <w:sz w:val="24"/>
+                <w:szCs w:val="24"/>
+              </w:rPr>
+              <w:t>{{</w:t>
+            </w:r>
+          </w:p>
+          <w:p>
+            <w:pPr>
+              <w:rPr>
+                <w:sz w:val="24"/>
+                <w:szCs w:val="24"/>
+              </w:rPr>
+            </w:pPr>
+            <w:proofErr w:type="spellStart"/>
+            <w:r>
+              <w:rPr>
+                <w:sz w:val="24"/>
+                <w:szCs w:val="24"/>
+              </w:rPr>
+              <w:t>include_table</w:t>
             </w:r>
             <w:proofErr w:type="spellEnd"/>
             <w:r>
@@ -6273,177 +6538,7 @@
               </w:rPr>
               <w:t>(</w:t>
             </w:r>
-            <w:proofErr w:type="gramEnd"/>
-            <w:r>
-              <w:rPr>
-                <w:sz w:val="24"/>
-                <w:szCs w:val="24"/>
-              </w:rPr>
-              <w:t>‘</w:t>
-            </w:r>
-            <w:r>
-              <w:rPr>
-                <w:sz w:val="24"/>
-                <w:szCs w:val="24"/>
-              </w:rPr>
-              <w:t>crime</w:t>
-            </w:r>
-            <w:r>
-              <w:rPr>
-                <w:sz w:val="24"/>
-                <w:szCs w:val="24"/>
-              </w:rPr>
-              <w:t>_narrative_0</w:t>
-            </w:r>
-            <w:r>
-              <w:rPr>
-                <w:sz w:val="24"/>
-                <w:szCs w:val="24"/>
-              </w:rPr>
-              <w:t>4</w:t>
-            </w:r>
-            <w:r>
-              <w:rPr>
-                <w:sz w:val="24"/>
-                <w:szCs w:val="24"/>
-              </w:rPr>
-              <w:t>’</w:t>
-            </w:r>
-            <w:r>
-              <w:rPr>
-                <w:sz w:val="24"/>
-                <w:szCs w:val="24"/>
-              </w:rPr>
-              <w:t>,</w:t>
-            </w:r>
-            <w:r>
-              <w:t xml:space="preserve"> </w:t>
-            </w:r>
-            <w:proofErr w:type="spellStart"/>
-            <w:r>
-              <w:rPr>
-                <w:sz w:val="24"/>
-                <w:szCs w:val="24"/>
-              </w:rPr>
-              <w:t>text_alignment</w:t>
-            </w:r>
-            <w:proofErr w:type="spellEnd"/>
-            <w:r>
-              <w:rPr>
-                <w:sz w:val="24"/>
-                <w:szCs w:val="24"/>
-              </w:rPr>
-              <w:t>=’justify’,</w:t>
-            </w:r>
-            <w:proofErr w:type="spellStart"/>
-            <w:r>
-              <w:rPr>
-                <w:sz w:val="24"/>
-                <w:szCs w:val="24"/>
-              </w:rPr>
-              <w:t>format_tokens</w:t>
-            </w:r>
-            <w:proofErr w:type="spellEnd"/>
-            <w:r>
-              <w:rPr>
-                <w:sz w:val="24"/>
-                <w:szCs w:val="24"/>
-              </w:rPr>
-              <w:t>=(‘following’)</w:t>
-            </w:r>
-            <w:r>
-              <w:rPr>
-                <w:sz w:val="24"/>
-                <w:szCs w:val="24"/>
-              </w:rPr>
-              <w:t>)</w:t>
-            </w:r>
-          </w:p>
-          <w:p>
-            <w:pPr>
-              <w:rPr>
-                <w:sz w:val="24"/>
-                <w:szCs w:val="24"/>
-              </w:rPr>
-            </w:pPr>
-            <w:r>
-              <w:rPr>
-                <w:sz w:val="24"/>
-                <w:szCs w:val="24"/>
-              </w:rPr>
-              <w:t>}}</w:t>
-            </w:r>
-          </w:p>
-        </w:tc>
-      </w:tr>
-      <w:tr>
-        <w:tc>
-          <w:tcPr>
-            <w:tcW w:w="9576" w:type="dxa"/>
-          </w:tcPr>
-          <w:p>
-            <w:pPr>
-              <w:rPr>
-                <w:sz w:val="24"/>
-                <w:szCs w:val="24"/>
-              </w:rPr>
-            </w:pPr>
-          </w:p>
-        </w:tc>
-      </w:tr>
-      <w:tr>
-        <w:tc>
-          <w:tcPr>
-            <w:tcW w:w="9576" w:type="dxa"/>
-          </w:tcPr>
-          <w:p>
-            <w:pPr>
-              <w:rPr>
-                <w:sz w:val="24"/>
-                <w:szCs w:val="24"/>
-              </w:rPr>
-            </w:pPr>
-            <w:r>
-              <w:rPr>
-                <w:sz w:val="24"/>
-                <w:szCs w:val="24"/>
-              </w:rPr>
-              <w:t>{{</w:t>
-            </w:r>
-          </w:p>
-          <w:p>
-            <w:pPr>
-              <w:rPr>
-                <w:sz w:val="24"/>
-                <w:szCs w:val="24"/>
-              </w:rPr>
-            </w:pPr>
-            <w:proofErr w:type="spellStart"/>
-            <w:r>
-              <w:rPr>
-                <w:sz w:val="24"/>
-                <w:szCs w:val="24"/>
-              </w:rPr>
-              <w:t>include_</w:t>
-            </w:r>
-            <w:proofErr w:type="gramStart"/>
-            <w:r>
-              <w:rPr>
-                <w:sz w:val="24"/>
-                <w:szCs w:val="24"/>
-              </w:rPr>
-              <w:t>table</w:t>
-            </w:r>
-            <w:proofErr w:type="spellEnd"/>
-            <w:r>
-              <w:rPr>
-                <w:sz w:val="24"/>
-                <w:szCs w:val="24"/>
-              </w:rPr>
-              <w:t>(</w:t>
-            </w:r>
-            <w:proofErr w:type="spellStart"/>
-            <w:proofErr w:type="gramEnd"/>
+            <w:proofErr w:type="spellStart"/>
             <w:r>
               <w:rPr>
                 <w:sz w:val="24"/>
@@ -6625,15 +6720,155 @@
                 <w:sz w:val="24"/>
                 <w:szCs w:val="24"/>
               </w:rPr>
-              <w:t>include_</w:t>
-            </w:r>
-            <w:proofErr w:type="gramStart"/>
-            <w:r>
-              <w:rPr>
-                <w:sz w:val="24"/>
-                <w:szCs w:val="24"/>
-              </w:rPr>
-              <w:t>text</w:t>
+              <w:t>include_text</w:t>
+            </w:r>
+            <w:proofErr w:type="spellEnd"/>
+            <w:r>
+              <w:rPr>
+                <w:sz w:val="24"/>
+                <w:szCs w:val="24"/>
+              </w:rPr>
+              <w:t>(‘</w:t>
+            </w:r>
+            <w:proofErr w:type="spellStart"/>
+            <w:r>
+              <w:rPr>
+                <w:sz w:val="24"/>
+                <w:szCs w:val="24"/>
+              </w:rPr>
+              <w:t>ward</w:t>
+            </w:r>
+            <w:r>
+              <w:rPr>
+                <w:sz w:val="24"/>
+                <w:szCs w:val="24"/>
+              </w:rPr>
+              <w:t>_top_crime_table_narrative</w:t>
+            </w:r>
+            <w:proofErr w:type="spellEnd"/>
+            <w:r>
+              <w:rPr>
+                <w:sz w:val="24"/>
+                <w:szCs w:val="24"/>
+              </w:rPr>
+              <w:t>’</w:t>
+            </w:r>
+            <w:r>
+              <w:rPr>
+                <w:sz w:val="24"/>
+                <w:szCs w:val="24"/>
+              </w:rPr>
+              <w:t>,</w:t>
+            </w:r>
+            <w:r>
+              <w:t xml:space="preserve"> </w:t>
+            </w:r>
+            <w:proofErr w:type="spellStart"/>
+            <w:r>
+              <w:rPr>
+                <w:sz w:val="24"/>
+                <w:szCs w:val="24"/>
+              </w:rPr>
+              <w:t>text_alignment</w:t>
+            </w:r>
+            <w:proofErr w:type="spellEnd"/>
+            <w:r>
+              <w:rPr>
+                <w:sz w:val="24"/>
+                <w:szCs w:val="24"/>
+              </w:rPr>
+              <w:t>=’justify’ ,</w:t>
+            </w:r>
+            <w:proofErr w:type="spellStart"/>
+            <w:r>
+              <w:rPr>
+                <w:sz w:val="24"/>
+                <w:szCs w:val="24"/>
+              </w:rPr>
+              <w:t>format_tokens</w:t>
+            </w:r>
+            <w:proofErr w:type="spellEnd"/>
+            <w:r>
+              <w:rPr>
+                <w:sz w:val="24"/>
+                <w:szCs w:val="24"/>
+              </w:rPr>
+              <w:t>=(‘following’)</w:t>
+            </w:r>
+            <w:r>
+              <w:rPr>
+                <w:sz w:val="24"/>
+                <w:szCs w:val="24"/>
+              </w:rPr>
+              <w:t>)</w:t>
+            </w:r>
+          </w:p>
+          <w:p>
+            <w:pPr>
+              <w:rPr>
+                <w:sz w:val="24"/>
+                <w:szCs w:val="24"/>
+              </w:rPr>
+            </w:pPr>
+            <w:r>
+              <w:rPr>
+                <w:sz w:val="24"/>
+                <w:szCs w:val="24"/>
+              </w:rPr>
+              <w:t>}}</w:t>
+            </w:r>
+          </w:p>
+        </w:tc>
+      </w:tr>
+      <w:tr>
+        <w:tc>
+          <w:tcPr>
+            <w:tcW w:w="9576" w:type="dxa"/>
+          </w:tcPr>
+          <w:p>
+            <w:pPr>
+              <w:rPr>
+                <w:sz w:val="24"/>
+                <w:szCs w:val="24"/>
+              </w:rPr>
+            </w:pPr>
+          </w:p>
+        </w:tc>
+      </w:tr>
+      <w:tr>
+        <w:tc>
+          <w:tcPr>
+            <w:tcW w:w="9576" w:type="dxa"/>
+          </w:tcPr>
+          <w:p>
+            <w:pPr>
+              <w:rPr>
+                <w:sz w:val="24"/>
+                <w:szCs w:val="24"/>
+              </w:rPr>
+            </w:pPr>
+            <w:r>
+              <w:rPr>
+                <w:sz w:val="24"/>
+                <w:szCs w:val="24"/>
+              </w:rPr>
+              <w:t>{{</w:t>
+            </w:r>
+          </w:p>
+          <w:p>
+            <w:pPr>
+              <w:rPr>
+                <w:sz w:val="24"/>
+                <w:szCs w:val="24"/>
+              </w:rPr>
+            </w:pPr>
+            <w:proofErr w:type="spellStart"/>
+            <w:r>
+              <w:rPr>
+                <w:sz w:val="24"/>
+                <w:szCs w:val="24"/>
+              </w:rPr>
+              <w:t>include_table</w:t>
             </w:r>
             <w:proofErr w:type="spellEnd"/>
             <w:r>
@@ -6643,172 +6878,7 @@
               </w:rPr>
               <w:t>(</w:t>
             </w:r>
-            <w:proofErr w:type="gramEnd"/>
-            <w:r>
-              <w:rPr>
-                <w:sz w:val="24"/>
-                <w:szCs w:val="24"/>
-              </w:rPr>
-              <w:t>‘</w:t>
-            </w:r>
-            <w:proofErr w:type="spellStart"/>
-            <w:r>
-              <w:rPr>
-                <w:sz w:val="24"/>
-                <w:szCs w:val="24"/>
-              </w:rPr>
-              <w:t>ward</w:t>
-            </w:r>
-            <w:r>
-              <w:rPr>
-                <w:sz w:val="24"/>
-                <w:szCs w:val="24"/>
-              </w:rPr>
-              <w:t>_top_crime_table_narrative</w:t>
-            </w:r>
-            <w:proofErr w:type="spellEnd"/>
-            <w:r>
-              <w:rPr>
-                <w:sz w:val="24"/>
-                <w:szCs w:val="24"/>
-              </w:rPr>
-              <w:t>’</w:t>
-            </w:r>
-            <w:r>
-              <w:rPr>
-                <w:sz w:val="24"/>
-                <w:szCs w:val="24"/>
-              </w:rPr>
-              <w:t>,</w:t>
-            </w:r>
-            <w:r>
-              <w:t xml:space="preserve"> </w:t>
-            </w:r>
-            <w:proofErr w:type="spellStart"/>
-            <w:r>
-              <w:rPr>
-                <w:sz w:val="24"/>
-                <w:szCs w:val="24"/>
-              </w:rPr>
-              <w:t>text_alignment</w:t>
-            </w:r>
-            <w:proofErr w:type="spellEnd"/>
-            <w:r>
-              <w:rPr>
-                <w:sz w:val="24"/>
-                <w:szCs w:val="24"/>
-              </w:rPr>
-              <w:t>=’justify’ ,</w:t>
-            </w:r>
-            <w:proofErr w:type="spellStart"/>
-            <w:r>
-              <w:rPr>
-                <w:sz w:val="24"/>
-                <w:szCs w:val="24"/>
-              </w:rPr>
-              <w:t>format_tokens</w:t>
-            </w:r>
-            <w:proofErr w:type="spellEnd"/>
-            <w:r>
-              <w:rPr>
-                <w:sz w:val="24"/>
-                <w:szCs w:val="24"/>
-              </w:rPr>
-              <w:t>=(‘following’)</w:t>
-            </w:r>
-            <w:r>
-              <w:rPr>
-                <w:sz w:val="24"/>
-                <w:szCs w:val="24"/>
-              </w:rPr>
-              <w:t>)</w:t>
-            </w:r>
-          </w:p>
-          <w:p>
-            <w:pPr>
-              <w:rPr>
-                <w:sz w:val="24"/>
-                <w:szCs w:val="24"/>
-              </w:rPr>
-            </w:pPr>
-            <w:r>
-              <w:rPr>
-                <w:sz w:val="24"/>
-                <w:szCs w:val="24"/>
-              </w:rPr>
-              <w:t>}}</w:t>
-            </w:r>
-          </w:p>
-        </w:tc>
-      </w:tr>
-      <w:tr>
-        <w:tc>
-          <w:tcPr>
-            <w:tcW w:w="9576" w:type="dxa"/>
-          </w:tcPr>
-          <w:p>
-            <w:pPr>
-              <w:rPr>
-                <w:sz w:val="24"/>
-                <w:szCs w:val="24"/>
-              </w:rPr>
-            </w:pPr>
-          </w:p>
-        </w:tc>
-      </w:tr>
-      <w:tr>
-        <w:tc>
-          <w:tcPr>
-            <w:tcW w:w="9576" w:type="dxa"/>
-          </w:tcPr>
-          <w:p>
-            <w:pPr>
-              <w:rPr>
-                <w:sz w:val="24"/>
-                <w:szCs w:val="24"/>
-              </w:rPr>
-            </w:pPr>
-            <w:r>
-              <w:rPr>
-                <w:sz w:val="24"/>
-                <w:szCs w:val="24"/>
-              </w:rPr>
-              <w:t>{{</w:t>
-            </w:r>
-          </w:p>
-          <w:p>
-            <w:pPr>
-              <w:rPr>
-                <w:sz w:val="24"/>
-                <w:szCs w:val="24"/>
-              </w:rPr>
-            </w:pPr>
-            <w:proofErr w:type="spellStart"/>
-            <w:r>
-              <w:rPr>
-                <w:sz w:val="24"/>
-                <w:szCs w:val="24"/>
-              </w:rPr>
-              <w:t>include_</w:t>
-            </w:r>
-            <w:proofErr w:type="gramStart"/>
-            <w:r>
-              <w:rPr>
-                <w:sz w:val="24"/>
-                <w:szCs w:val="24"/>
-              </w:rPr>
-              <w:t>table</w:t>
-            </w:r>
-            <w:proofErr w:type="spellEnd"/>
-            <w:r>
-              <w:rPr>
-                <w:sz w:val="24"/>
-                <w:szCs w:val="24"/>
-              </w:rPr>
-              <w:t>(</w:t>
-            </w:r>
-            <w:proofErr w:type="spellStart"/>
-            <w:proofErr w:type="gramEnd"/>
+            <w:proofErr w:type="spellStart"/>
             <w:r>
               <w:rPr>
                 <w:sz w:val="24"/>
@@ -6982,15 +7052,148 @@
                 <w:sz w:val="24"/>
                 <w:szCs w:val="24"/>
               </w:rPr>
-              <w:t>include_</w:t>
-            </w:r>
-            <w:proofErr w:type="gramStart"/>
-            <w:r>
-              <w:rPr>
-                <w:sz w:val="24"/>
-                <w:szCs w:val="24"/>
-              </w:rPr>
-              <w:t>text</w:t>
+              <w:t>include_text</w:t>
+            </w:r>
+            <w:proofErr w:type="spellEnd"/>
+            <w:r>
+              <w:rPr>
+                <w:sz w:val="24"/>
+                <w:szCs w:val="24"/>
+              </w:rPr>
+              <w:t>(‘</w:t>
+            </w:r>
+            <w:proofErr w:type="spellStart"/>
+            <w:r>
+              <w:rPr>
+                <w:sz w:val="24"/>
+                <w:szCs w:val="24"/>
+              </w:rPr>
+              <w:t>borough_top_crime_table_narrative</w:t>
+            </w:r>
+            <w:proofErr w:type="spellEnd"/>
+            <w:r>
+              <w:rPr>
+                <w:sz w:val="24"/>
+                <w:szCs w:val="24"/>
+              </w:rPr>
+              <w:t>’</w:t>
+            </w:r>
+            <w:r>
+              <w:rPr>
+                <w:sz w:val="24"/>
+                <w:szCs w:val="24"/>
+              </w:rPr>
+              <w:t>,</w:t>
+            </w:r>
+            <w:r>
+              <w:t xml:space="preserve"> </w:t>
+            </w:r>
+            <w:proofErr w:type="spellStart"/>
+            <w:r>
+              <w:rPr>
+                <w:sz w:val="24"/>
+                <w:szCs w:val="24"/>
+              </w:rPr>
+              <w:t>text_alignment</w:t>
+            </w:r>
+            <w:proofErr w:type="spellEnd"/>
+            <w:r>
+              <w:rPr>
+                <w:sz w:val="24"/>
+                <w:szCs w:val="24"/>
+              </w:rPr>
+              <w:t>=’justify’ ,</w:t>
+            </w:r>
+            <w:proofErr w:type="spellStart"/>
+            <w:r>
+              <w:rPr>
+                <w:sz w:val="24"/>
+                <w:szCs w:val="24"/>
+              </w:rPr>
+              <w:t>format_tokens</w:t>
+            </w:r>
+            <w:proofErr w:type="spellEnd"/>
+            <w:r>
+              <w:rPr>
+                <w:sz w:val="24"/>
+                <w:szCs w:val="24"/>
+              </w:rPr>
+              <w:t>=(‘following’)</w:t>
+            </w:r>
+            <w:r>
+              <w:rPr>
+                <w:sz w:val="24"/>
+                <w:szCs w:val="24"/>
+              </w:rPr>
+              <w:t>)</w:t>
+            </w:r>
+          </w:p>
+          <w:p>
+            <w:pPr>
+              <w:rPr>
+                <w:sz w:val="24"/>
+                <w:szCs w:val="24"/>
+              </w:rPr>
+            </w:pPr>
+            <w:r>
+              <w:rPr>
+                <w:sz w:val="24"/>
+                <w:szCs w:val="24"/>
+              </w:rPr>
+              <w:t>}}</w:t>
+            </w:r>
+          </w:p>
+        </w:tc>
+      </w:tr>
+      <w:tr>
+        <w:tc>
+          <w:tcPr>
+            <w:tcW w:w="9576" w:type="dxa"/>
+          </w:tcPr>
+          <w:p>
+            <w:pPr>
+              <w:rPr>
+                <w:sz w:val="24"/>
+                <w:szCs w:val="24"/>
+              </w:rPr>
+            </w:pPr>
+          </w:p>
+        </w:tc>
+      </w:tr>
+      <w:tr>
+        <w:tc>
+          <w:tcPr>
+            <w:tcW w:w="9576" w:type="dxa"/>
+          </w:tcPr>
+          <w:p>
+            <w:pPr>
+              <w:rPr>
+                <w:sz w:val="24"/>
+                <w:szCs w:val="24"/>
+              </w:rPr>
+            </w:pPr>
+            <w:r>
+              <w:rPr>
+                <w:sz w:val="24"/>
+                <w:szCs w:val="24"/>
+              </w:rPr>
+              <w:t>{{</w:t>
+            </w:r>
+          </w:p>
+          <w:p>
+            <w:pPr>
+              <w:rPr>
+                <w:sz w:val="24"/>
+                <w:szCs w:val="24"/>
+              </w:rPr>
+            </w:pPr>
+            <w:proofErr w:type="spellStart"/>
+            <w:r>
+              <w:rPr>
+                <w:sz w:val="24"/>
+                <w:szCs w:val="24"/>
+              </w:rPr>
+              <w:t>include_table</w:t>
             </w:r>
             <w:proofErr w:type="spellEnd"/>
             <w:r>
@@ -7000,165 +7203,7 @@
               </w:rPr>
               <w:t>(</w:t>
             </w:r>
-            <w:proofErr w:type="gramEnd"/>
-            <w:r>
-              <w:rPr>
-                <w:sz w:val="24"/>
-                <w:szCs w:val="24"/>
-              </w:rPr>
-              <w:t>‘</w:t>
-            </w:r>
-            <w:proofErr w:type="spellStart"/>
-            <w:r>
-              <w:rPr>
-                <w:sz w:val="24"/>
-                <w:szCs w:val="24"/>
-              </w:rPr>
-              <w:t>borough_top_crime_table_narrative</w:t>
-            </w:r>
-            <w:proofErr w:type="spellEnd"/>
-            <w:r>
-              <w:rPr>
-                <w:sz w:val="24"/>
-                <w:szCs w:val="24"/>
-              </w:rPr>
-              <w:t>’</w:t>
-            </w:r>
-            <w:r>
-              <w:rPr>
-                <w:sz w:val="24"/>
-                <w:szCs w:val="24"/>
-              </w:rPr>
-              <w:t>,</w:t>
-            </w:r>
-            <w:r>
-              <w:t xml:space="preserve"> </w:t>
-            </w:r>
-            <w:proofErr w:type="spellStart"/>
-            <w:r>
-              <w:rPr>
-                <w:sz w:val="24"/>
-                <w:szCs w:val="24"/>
-              </w:rPr>
-              <w:t>text_alignment</w:t>
-            </w:r>
-            <w:proofErr w:type="spellEnd"/>
-            <w:r>
-              <w:rPr>
-                <w:sz w:val="24"/>
-                <w:szCs w:val="24"/>
-              </w:rPr>
-              <w:t>=’justify’ ,</w:t>
-            </w:r>
-            <w:proofErr w:type="spellStart"/>
-            <w:r>
-              <w:rPr>
-                <w:sz w:val="24"/>
-                <w:szCs w:val="24"/>
-              </w:rPr>
-              <w:t>format_tokens</w:t>
-            </w:r>
-            <w:proofErr w:type="spellEnd"/>
-            <w:r>
-              <w:rPr>
-                <w:sz w:val="24"/>
-                <w:szCs w:val="24"/>
-              </w:rPr>
-              <w:t>=(‘following’)</w:t>
-            </w:r>
-            <w:r>
-              <w:rPr>
-                <w:sz w:val="24"/>
-                <w:szCs w:val="24"/>
-              </w:rPr>
-              <w:t>)</w:t>
-            </w:r>
-          </w:p>
-          <w:p>
-            <w:pPr>
-              <w:rPr>
-                <w:sz w:val="24"/>
-                <w:szCs w:val="24"/>
-              </w:rPr>
-            </w:pPr>
-            <w:r>
-              <w:rPr>
-                <w:sz w:val="24"/>
-                <w:szCs w:val="24"/>
-              </w:rPr>
-              <w:t>}}</w:t>
-            </w:r>
-          </w:p>
-        </w:tc>
-      </w:tr>
-      <w:tr>
-        <w:tc>
-          <w:tcPr>
-            <w:tcW w:w="9576" w:type="dxa"/>
-          </w:tcPr>
-          <w:p>
-            <w:pPr>
-              <w:rPr>
-                <w:sz w:val="24"/>
-                <w:szCs w:val="24"/>
-              </w:rPr>
-            </w:pPr>
-          </w:p>
-        </w:tc>
-      </w:tr>
-      <w:tr>
-        <w:tc>
-          <w:tcPr>
-            <w:tcW w:w="9576" w:type="dxa"/>
-          </w:tcPr>
-          <w:p>
-            <w:pPr>
-              <w:rPr>
-                <w:sz w:val="24"/>
-                <w:szCs w:val="24"/>
-              </w:rPr>
-            </w:pPr>
-            <w:r>
-              <w:rPr>
-                <w:sz w:val="24"/>
-                <w:szCs w:val="24"/>
-              </w:rPr>
-              <w:t>{{</w:t>
-            </w:r>
-          </w:p>
-          <w:p>
-            <w:pPr>
-              <w:rPr>
-                <w:sz w:val="24"/>
-                <w:szCs w:val="24"/>
-              </w:rPr>
-            </w:pPr>
-            <w:proofErr w:type="spellStart"/>
-            <w:r>
-              <w:rPr>
-                <w:sz w:val="24"/>
-                <w:szCs w:val="24"/>
-              </w:rPr>
-              <w:t>include_</w:t>
-            </w:r>
-            <w:proofErr w:type="gramStart"/>
-            <w:r>
-              <w:rPr>
-                <w:sz w:val="24"/>
-                <w:szCs w:val="24"/>
-              </w:rPr>
-              <w:t>table</w:t>
-            </w:r>
-            <w:proofErr w:type="spellEnd"/>
-            <w:r>
-              <w:rPr>
-                <w:sz w:val="24"/>
-                <w:szCs w:val="24"/>
-              </w:rPr>
-              <w:t>(</w:t>
-            </w:r>
-            <w:proofErr w:type="spellStart"/>
-            <w:proofErr w:type="gramEnd"/>
+            <w:proofErr w:type="spellStart"/>
             <w:r>
               <w:rPr>
                 <w:sz w:val="24"/>
@@ -7268,38 +7313,22 @@
     </w:p>
     <w:p>
       <w:pPr>
+        <w:pStyle w:val="sdmapheading12"/>
+      </w:pPr>
+      <w:bookmarkStart w:id="4" w:name="_Toc113114063"/>
+      <w:r>
+        <w:t>DISCLAIMER</w:t>
+      </w:r>
+      <w:bookmarkEnd w:id="4"/>
+      <w:r>
+        <w:t xml:space="preserve"> </w:t>
+      </w:r>
+    </w:p>
+    <w:p>
+      <w:pPr>
         <w:pStyle w:val="Default"/>
-      </w:pPr>
-    </w:p>
-    <w:p>
-      <w:pPr>
-        <w:pStyle w:val="Default"/>
-      </w:pPr>
-    </w:p>
-    <w:p>
-      <w:pPr>
-        <w:pStyle w:val="Default"/>
-        <w:rPr>
-          <w:color w:val="000000" w:themeColor="text1"/>
-          <w:sz w:val="26"/>
-          <w:szCs w:val="26"/>
-        </w:rPr>
-      </w:pPr>
-      <w:r>
-        <w:rPr>
-          <w:b/>
-          <w:bCs/>
-          <w:color w:val="000000" w:themeColor="text1"/>
-          <w:sz w:val="26"/>
-          <w:szCs w:val="26"/>
-        </w:rPr>
-        <w:t xml:space="preserve">DISCLAIMER </w:t>
-      </w:r>
-    </w:p>
-    <w:p>
-      <w:pPr>
-        <w:pStyle w:val="Default"/>
-        <w:rPr>
+        <w:rPr>
+          <w:rFonts w:asciiTheme="minorHAnsi" w:hAnsiTheme="minorHAnsi" w:cstheme="minorHAnsi"/>
           <w:b/>
           <w:bCs/>
           <w:color w:val="000000" w:themeColor="text1"/>
@@ -7312,6 +7341,7 @@
       <w:pPr>
         <w:pStyle w:val="Default"/>
         <w:rPr>
+          <w:rFonts w:asciiTheme="minorHAnsi" w:hAnsiTheme="minorHAnsi" w:cstheme="minorHAnsi"/>
           <w:color w:val="000000" w:themeColor="text1"/>
           <w:sz w:val="19"/>
           <w:szCs w:val="19"/>
@@ -7319,6 +7349,7 @@
       </w:pPr>
       <w:r>
         <w:rPr>
+          <w:rFonts w:asciiTheme="minorHAnsi" w:hAnsiTheme="minorHAnsi" w:cstheme="minorHAnsi"/>
           <w:b/>
           <w:bCs/>
           <w:color w:val="000000" w:themeColor="text1"/>
@@ -7333,6 +7364,7 @@
         <w:pStyle w:val="Default"/>
         <w:jc w:val="both"/>
         <w:rPr>
+          <w:rFonts w:asciiTheme="minorHAnsi" w:hAnsiTheme="minorHAnsi" w:cstheme="minorHAnsi"/>
           <w:color w:val="000000" w:themeColor="text1"/>
           <w:sz w:val="14"/>
           <w:szCs w:val="14"/>
@@ -7340,6 +7372,7 @@
       </w:pPr>
       <w:r>
         <w:rPr>
+          <w:rFonts w:asciiTheme="minorHAnsi" w:hAnsiTheme="minorHAnsi" w:cstheme="minorHAnsi"/>
           <w:color w:val="000000" w:themeColor="text1"/>
           <w:sz w:val="14"/>
           <w:szCs w:val="14"/>
@@ -7352,6 +7385,7 @@
         <w:pStyle w:val="Default"/>
         <w:jc w:val="both"/>
         <w:rPr>
+          <w:rFonts w:asciiTheme="minorHAnsi" w:hAnsiTheme="minorHAnsi" w:cstheme="minorHAnsi"/>
           <w:color w:val="000000" w:themeColor="text1"/>
           <w:sz w:val="14"/>
           <w:szCs w:val="14"/>
@@ -7363,6 +7397,7 @@
         <w:pStyle w:val="Default"/>
         <w:jc w:val="both"/>
         <w:rPr>
+          <w:rFonts w:asciiTheme="minorHAnsi" w:hAnsiTheme="minorHAnsi" w:cstheme="minorHAnsi"/>
           <w:color w:val="000000" w:themeColor="text1"/>
           <w:sz w:val="14"/>
           <w:szCs w:val="14"/>
@@ -7370,6 +7405,7 @@
       </w:pPr>
       <w:r>
         <w:rPr>
+          <w:rFonts w:asciiTheme="minorHAnsi" w:hAnsiTheme="minorHAnsi" w:cstheme="minorHAnsi"/>
           <w:color w:val="000000" w:themeColor="text1"/>
           <w:sz w:val="14"/>
           <w:szCs w:val="14"/>
@@ -7381,6 +7417,7 @@
       <w:pPr>
         <w:pStyle w:val="Default"/>
         <w:rPr>
+          <w:rFonts w:asciiTheme="minorHAnsi" w:hAnsiTheme="minorHAnsi" w:cstheme="minorHAnsi"/>
           <w:color w:val="000000" w:themeColor="text1"/>
           <w:sz w:val="14"/>
           <w:szCs w:val="14"/>
@@ -7391,6 +7428,7 @@
       <w:pPr>
         <w:pStyle w:val="Default"/>
         <w:rPr>
+          <w:rFonts w:asciiTheme="minorHAnsi" w:hAnsiTheme="minorHAnsi" w:cstheme="minorHAnsi"/>
           <w:b/>
           <w:bCs/>
           <w:color w:val="000000" w:themeColor="text1"/>
@@ -7403,6 +7441,7 @@
       <w:pPr>
         <w:pStyle w:val="Default"/>
         <w:rPr>
+          <w:rFonts w:asciiTheme="minorHAnsi" w:hAnsiTheme="minorHAnsi" w:cstheme="minorHAnsi"/>
           <w:color w:val="000000" w:themeColor="text1"/>
           <w:sz w:val="19"/>
           <w:szCs w:val="19"/>
@@ -7410,6 +7449,7 @@
       </w:pPr>
       <w:r>
         <w:rPr>
+          <w:rFonts w:asciiTheme="minorHAnsi" w:hAnsiTheme="minorHAnsi" w:cstheme="minorHAnsi"/>
           <w:b/>
           <w:bCs/>
           <w:color w:val="000000" w:themeColor="text1"/>
@@ -7424,6 +7464,7 @@
         <w:pStyle w:val="Default"/>
         <w:jc w:val="both"/>
         <w:rPr>
+          <w:rFonts w:asciiTheme="minorHAnsi" w:hAnsiTheme="minorHAnsi" w:cstheme="minorHAnsi"/>
           <w:color w:val="000000" w:themeColor="text1"/>
           <w:sz w:val="14"/>
           <w:szCs w:val="14"/>
@@ -7431,6 +7472,7 @@
       </w:pPr>
       <w:r>
         <w:rPr>
+          <w:rFonts w:asciiTheme="minorHAnsi" w:hAnsiTheme="minorHAnsi" w:cstheme="minorHAnsi"/>
           <w:color w:val="000000" w:themeColor="text1"/>
           <w:sz w:val="14"/>
           <w:szCs w:val="14"/>
@@ -7442,6 +7484,7 @@
       <w:pPr>
         <w:pStyle w:val="Default"/>
         <w:rPr>
+          <w:rFonts w:asciiTheme="minorHAnsi" w:hAnsiTheme="minorHAnsi" w:cstheme="minorHAnsi"/>
           <w:color w:val="000000" w:themeColor="text1"/>
           <w:sz w:val="14"/>
           <w:szCs w:val="14"/>
@@ -7452,6 +7495,7 @@
       <w:pPr>
         <w:pStyle w:val="Default"/>
         <w:rPr>
+          <w:rFonts w:asciiTheme="minorHAnsi" w:hAnsiTheme="minorHAnsi" w:cstheme="minorHAnsi"/>
           <w:b/>
           <w:bCs/>
           <w:color w:val="000000" w:themeColor="text1"/>
@@ -7464,6 +7508,7 @@
       <w:pPr>
         <w:pStyle w:val="Default"/>
         <w:rPr>
+          <w:rFonts w:asciiTheme="minorHAnsi" w:hAnsiTheme="minorHAnsi" w:cstheme="minorHAnsi"/>
           <w:color w:val="000000" w:themeColor="text1"/>
           <w:sz w:val="19"/>
           <w:szCs w:val="19"/>
@@ -7471,6 +7516,7 @@
       </w:pPr>
       <w:r>
         <w:rPr>
+          <w:rFonts w:asciiTheme="minorHAnsi" w:hAnsiTheme="minorHAnsi" w:cstheme="minorHAnsi"/>
           <w:b/>
           <w:bCs/>
           <w:color w:val="000000" w:themeColor="text1"/>
@@ -7484,6 +7530,7 @@
       <w:pPr>
         <w:pStyle w:val="Default"/>
         <w:rPr>
+          <w:rFonts w:asciiTheme="minorHAnsi" w:hAnsiTheme="minorHAnsi" w:cstheme="minorHAnsi"/>
           <w:color w:val="000000" w:themeColor="text1"/>
           <w:sz w:val="14"/>
           <w:szCs w:val="14"/>
@@ -7491,6 +7538,7 @@
       </w:pPr>
       <w:r>
         <w:rPr>
+          <w:rFonts w:asciiTheme="minorHAnsi" w:hAnsiTheme="minorHAnsi" w:cstheme="minorHAnsi"/>
           <w:color w:val="000000" w:themeColor="text1"/>
           <w:sz w:val="14"/>
           <w:szCs w:val="14"/>
@@ -7499,6 +7547,7 @@
       </w:r>
     </w:p>
     <w:sectPr>
+      <w:footerReference w:type="default" r:id="rId11"/>
       <w:pgSz w:w="12240" w:h="15840"/>
       <w:pgMar w:top="0" w:right="1440" w:bottom="1440" w:left="1440" w:header="720" w:footer="720" w:gutter="0"/>
       <w:cols w:space="720"/>
@@ -7506,6 +7555,186 @@
     </w:sectPr>
   </w:body>
 </w:document>
+</file>
+
+<file path=word/endnotes.xml><?xml version="1.0" encoding="utf-8"?>
+<w:endnotes xmlns:wpc="http://schemas.microsoft.com/office/word/2010/wordprocessingCanvas" xmlns:cx="http://schemas.microsoft.com/office/drawing/2014/chartex" xmlns:cx1="http://schemas.microsoft.com/office/drawing/2015/9/8/chartex" xmlns:cx2="http://schemas.microsoft.com/office/drawing/2015/10/21/chartex" xmlns:cx3="http://schemas.microsoft.com/office/drawing/2016/5/9/chartex" xmlns:cx4="http://schemas.microsoft.com/office/drawing/2016/5/10/chartex" xmlns:cx5="http://schemas.microsoft.com/office/drawing/2016/5/11/chartex" xmlns:cx6="http://schemas.microsoft.com/office/drawing/2016/5/12/chartex" xmlns:cx7="http://schemas.microsoft.com/office/drawing/2016/5/13/chartex" xmlns:cx8="http://schemas.microsoft.com/office/drawing/2016/5/14/chartex" xmlns:mc="http://schemas.openxmlformats.org/markup-compatibility/2006" xmlns:aink="http://schemas.microsoft.com/office/drawing/2016/ink" xmlns:am3d="http://schemas.microsoft.com/office/drawing/2017/model3d" xmlns:o="urn:schemas-microsoft-com:office:office" xmlns:r="http://schemas.openxmlformats.org/officeDocument/2006/relationships" xmlns:m="http://schemas.openxmlformats.org/officeDocument/2006/math" xmlns:v="urn:schemas-microsoft-com:vml" xmlns:wp14="http://schemas.microsoft.com/office/word/2010/wordprocessingDrawing" xmlns:wp="http://schemas.openxmlformats.org/drawingml/2006/wordprocessingDrawing" xmlns:w10="urn:schemas-microsoft-com:office:word" xmlns:w="http://schemas.openxmlformats.org/wordprocessingml/2006/main" xmlns:w14="http://schemas.microsoft.com/office/word/2010/wordml" xmlns:w15="http://schemas.microsoft.com/office/word/2012/wordml" xmlns:w16cex="http://schemas.microsoft.com/office/word/2018/wordml/cex" xmlns:w16cid="http://schemas.microsoft.com/office/word/2016/wordml/cid" xmlns:w16="http://schemas.microsoft.com/office/word/2018/wordml" xmlns:w16sdtdh="http://schemas.microsoft.com/office/word/2020/wordml/sdtdatahash" xmlns:w16se="http://schemas.microsoft.com/office/word/2015/wordml/symex" xmlns:wpg="http://schemas.microsoft.com/office/word/2010/wordprocessingGroup" xmlns:wpi="http://schemas.microsoft.com/office/word/2010/wordprocessingInk" xmlns:wne="http://schemas.microsoft.com/office/word/2006/wordml" xmlns:wps="http://schemas.microsoft.com/office/word/2010/wordprocessingShape" mc:Ignorable="w14 w15 w16se w16cid w16 w16cex w16sdtdh wp14">
+  <w:endnote w:type="separator" w:id="-1">
+    <w:p>
+      <w:pPr>
+        <w:spacing w:after="0" w:line="240" w:lineRule="auto"/>
+      </w:pPr>
+      <w:r>
+        <w:separator/>
+      </w:r>
+    </w:p>
+  </w:endnote>
+  <w:endnote w:type="continuationSeparator" w:id="0">
+    <w:p>
+      <w:pPr>
+        <w:spacing w:after="0" w:line="240" w:lineRule="auto"/>
+      </w:pPr>
+      <w:r>
+        <w:continuationSeparator/>
+      </w:r>
+    </w:p>
+  </w:endnote>
+</w:endnotes>
+</file>
+
+<file path=word/footer1.xml><?xml version="1.0" encoding="utf-8"?>
+<w:ftr xmlns:wpc="http://schemas.microsoft.com/office/word/2010/wordprocessingCanvas" xmlns:cx="http://schemas.microsoft.com/office/drawing/2014/chartex" xmlns:cx1="http://schemas.microsoft.com/office/drawing/2015/9/8/chartex" xmlns:cx2="http://schemas.microsoft.com/office/drawing/2015/10/21/chartex" xmlns:cx3="http://schemas.microsoft.com/office/drawing/2016/5/9/chartex" xmlns:cx4="http://schemas.microsoft.com/office/drawing/2016/5/10/chartex" xmlns:cx5="http://schemas.microsoft.com/office/drawing/2016/5/11/chartex" xmlns:cx6="http://schemas.microsoft.com/office/drawing/2016/5/12/chartex" xmlns:cx7="http://schemas.microsoft.com/office/drawing/2016/5/13/chartex" xmlns:cx8="http://schemas.microsoft.com/office/drawing/2016/5/14/chartex" xmlns:mc="http://schemas.openxmlformats.org/markup-compatibility/2006" xmlns:aink="http://schemas.microsoft.com/office/drawing/2016/ink" xmlns:am3d="http://schemas.microsoft.com/office/drawing/2017/model3d" xmlns:o="urn:schemas-microsoft-com:office:office" xmlns:r="http://schemas.openxmlformats.org/officeDocument/2006/relationships" xmlns:m="http://schemas.openxmlformats.org/officeDocument/2006/math" xmlns:v="urn:schemas-microsoft-com:vml" xmlns:wp14="http://schemas.microsoft.com/office/word/2010/wordprocessingDrawing" xmlns:wp="http://schemas.openxmlformats.org/drawingml/2006/wordprocessingDrawing" xmlns:w10="urn:schemas-microsoft-com:office:word" xmlns:w="http://schemas.openxmlformats.org/wordprocessingml/2006/main" xmlns:w14="http://schemas.microsoft.com/office/word/2010/wordml" xmlns:w15="http://schemas.microsoft.com/office/word/2012/wordml" xmlns:w16cex="http://schemas.microsoft.com/office/word/2018/wordml/cex" xmlns:w16cid="http://schemas.microsoft.com/office/word/2016/wordml/cid" xmlns:w16="http://schemas.microsoft.com/office/word/2018/wordml" xmlns:w16sdtdh="http://schemas.microsoft.com/office/word/2020/wordml/sdtdatahash" xmlns:w16se="http://schemas.microsoft.com/office/word/2015/wordml/symex" xmlns:wpg="http://schemas.microsoft.com/office/word/2010/wordprocessingGroup" xmlns:wpi="http://schemas.microsoft.com/office/word/2010/wordprocessingInk" xmlns:wne="http://schemas.microsoft.com/office/word/2006/wordml" xmlns:wps="http://schemas.microsoft.com/office/word/2010/wordprocessingShape" mc:Ignorable="w14 w15 w16se w16cid w16 w16cex w16sdtdh wp14">
+  <w:sdt>
+    <w:sdtPr>
+      <w:id w:val="342594331"/>
+      <w:docPartObj>
+        <w:docPartGallery w:val="Page Numbers (Bottom of Page)"/>
+        <w:docPartUnique/>
+      </w:docPartObj>
+    </w:sdtPr>
+    <w:sdtEndPr/>
+    <w:sdtContent>
+      <w:sdt>
+        <w:sdtPr>
+          <w:id w:val="1728636285"/>
+          <w:docPartObj>
+            <w:docPartGallery w:val="Page Numbers (Top of Page)"/>
+            <w:docPartUnique/>
+          </w:docPartObj>
+        </w:sdtPr>
+        <w:sdtEndPr/>
+        <w:sdtContent>
+          <w:p>
+            <w:pPr>
+              <w:pStyle w:val="Footer"/>
+              <w:jc w:val="center"/>
+            </w:pPr>
+            <w:r>
+              <w:t xml:space="preserve">Page </w:t>
+            </w:r>
+            <w:r>
+              <w:rPr>
+                <w:b/>
+                <w:bCs/>
+                <w:sz w:val="24"/>
+                <w:szCs w:val="24"/>
+              </w:rPr>
+              <w:fldChar w:fldCharType="begin"/>
+            </w:r>
+            <w:r>
+              <w:rPr>
+                <w:b/>
+                <w:bCs/>
+              </w:rPr>
+              <w:instrText xml:space="preserve"> PAGE </w:instrText>
+            </w:r>
+            <w:r>
+              <w:rPr>
+                <w:b/>
+                <w:bCs/>
+                <w:sz w:val="24"/>
+                <w:szCs w:val="24"/>
+              </w:rPr>
+              <w:fldChar w:fldCharType="separate"/>
+            </w:r>
+            <w:r>
+              <w:rPr>
+                <w:b/>
+                <w:bCs/>
+                <w:noProof/>
+              </w:rPr>
+              <w:t>2</w:t>
+            </w:r>
+            <w:r>
+              <w:rPr>
+                <w:b/>
+                <w:bCs/>
+                <w:sz w:val="24"/>
+                <w:szCs w:val="24"/>
+              </w:rPr>
+              <w:fldChar w:fldCharType="end"/>
+            </w:r>
+            <w:r>
+              <w:t xml:space="preserve"> of </w:t>
+            </w:r>
+            <w:r>
+              <w:rPr>
+                <w:b/>
+                <w:bCs/>
+                <w:sz w:val="24"/>
+                <w:szCs w:val="24"/>
+              </w:rPr>
+              <w:fldChar w:fldCharType="begin"/>
+            </w:r>
+            <w:r>
+              <w:rPr>
+                <w:b/>
+                <w:bCs/>
+              </w:rPr>
+              <w:instrText xml:space="preserve"> NUMPAGES  </w:instrText>
+            </w:r>
+            <w:r>
+              <w:rPr>
+                <w:b/>
+                <w:bCs/>
+                <w:sz w:val="24"/>
+                <w:szCs w:val="24"/>
+              </w:rPr>
+              <w:fldChar w:fldCharType="separate"/>
+            </w:r>
+            <w:r>
+              <w:rPr>
+                <w:b/>
+                <w:bCs/>
+                <w:noProof/>
+              </w:rPr>
+              <w:t>2</w:t>
+            </w:r>
+            <w:r>
+              <w:rPr>
+                <w:b/>
+                <w:bCs/>
+                <w:sz w:val="24"/>
+                <w:szCs w:val="24"/>
+              </w:rPr>
+              <w:fldChar w:fldCharType="end"/>
+            </w:r>
+          </w:p>
+        </w:sdtContent>
+      </w:sdt>
+    </w:sdtContent>
+  </w:sdt>
+  <w:p>
+    <w:pPr>
+      <w:pStyle w:val="Footer"/>
+    </w:pPr>
+  </w:p>
+</w:ftr>
+</file>
+
+<file path=word/footnotes.xml><?xml version="1.0" encoding="utf-8"?>
+<w:footnotes xmlns:wpc="http://schemas.microsoft.com/office/word/2010/wordprocessingCanvas" xmlns:cx="http://schemas.microsoft.com/office/drawing/2014/chartex" xmlns:cx1="http://schemas.microsoft.com/office/drawing/2015/9/8/chartex" xmlns:cx2="http://schemas.microsoft.com/office/drawing/2015/10/21/chartex" xmlns:cx3="http://schemas.microsoft.com/office/drawing/2016/5/9/chartex" xmlns:cx4="http://schemas.microsoft.com/office/drawing/2016/5/10/chartex" xmlns:cx5="http://schemas.microsoft.com/office/drawing/2016/5/11/chartex" xmlns:cx6="http://schemas.microsoft.com/office/drawing/2016/5/12/chartex" xmlns:cx7="http://schemas.microsoft.com/office/drawing/2016/5/13/chartex" xmlns:cx8="http://schemas.microsoft.com/office/drawing/2016/5/14/chartex" xmlns:mc="http://schemas.openxmlformats.org/markup-compatibility/2006" xmlns:aink="http://schemas.microsoft.com/office/drawing/2016/ink" xmlns:am3d="http://schemas.microsoft.com/office/drawing/2017/model3d" xmlns:o="urn:schemas-microsoft-com:office:office" xmlns:r="http://schemas.openxmlformats.org/officeDocument/2006/relationships" xmlns:m="http://schemas.openxmlformats.org/officeDocument/2006/math" xmlns:v="urn:schemas-microsoft-com:vml" xmlns:wp14="http://schemas.microsoft.com/office/word/2010/wordprocessingDrawing" xmlns:wp="http://schemas.openxmlformats.org/drawingml/2006/wordprocessingDrawing" xmlns:w10="urn:schemas-microsoft-com:office:word" xmlns:w="http://schemas.openxmlformats.org/wordprocessingml/2006/main" xmlns:w14="http://schemas.microsoft.com/office/word/2010/wordml" xmlns:w15="http://schemas.microsoft.com/office/word/2012/wordml" xmlns:w16cex="http://schemas.microsoft.com/office/word/2018/wordml/cex" xmlns:w16cid="http://schemas.microsoft.com/office/word/2016/wordml/cid" xmlns:w16="http://schemas.microsoft.com/office/word/2018/wordml" xmlns:w16sdtdh="http://schemas.microsoft.com/office/word/2020/wordml/sdtdatahash" xmlns:w16se="http://schemas.microsoft.com/office/word/2015/wordml/symex" xmlns:wpg="http://schemas.microsoft.com/office/word/2010/wordprocessingGroup" xmlns:wpi="http://schemas.microsoft.com/office/word/2010/wordprocessingInk" xmlns:wne="http://schemas.microsoft.com/office/word/2006/wordml" xmlns:wps="http://schemas.microsoft.com/office/word/2010/wordprocessingShape" mc:Ignorable="w14 w15 w16se w16cid w16 w16cex w16sdtdh wp14">
+  <w:footnote w:type="separator" w:id="-1">
+    <w:p>
+      <w:pPr>
+        <w:spacing w:after="0" w:line="240" w:lineRule="auto"/>
+      </w:pPr>
+      <w:r>
+        <w:separator/>
+      </w:r>
+    </w:p>
+  </w:footnote>
+  <w:footnote w:type="continuationSeparator" w:id="0">
+    <w:p>
+      <w:pPr>
+        <w:spacing w:after="0" w:line="240" w:lineRule="auto"/>
+      </w:pPr>
+      <w:r>
+        <w:continuationSeparator/>
+      </w:r>
+    </w:p>
+  </w:footnote>
+</w:footnotes>
 </file>
 
 <file path=word/numbering.xml><?xml version="1.0" encoding="utf-8"?>
@@ -8205,7 +8434,7 @@
   <w:style w:type="paragraph" w:default="1" w:styleId="Normal">
     <w:name w:val="Normal"/>
     <w:qFormat/>
-    <w:rsid w:val="009D6560"/>
+    <w:rsid w:val="00D848F6"/>
   </w:style>
   <w:style w:type="paragraph" w:styleId="Heading1">
     <w:name w:val="heading 1"/>
@@ -8519,6 +8748,142 @@
       <w:lang w:val="en-GB"/>
     </w:rPr>
   </w:style>
+  <w:style w:type="paragraph" w:styleId="Header">
+    <w:name w:val="header"/>
+    <w:basedOn w:val="Normal"/>
+    <w:link w:val="HeaderChar"/>
+    <w:uiPriority w:val="99"/>
+    <w:unhideWhenUsed/>
+    <w:rsid w:val="00783167"/>
+    <w:pPr>
+      <w:tabs>
+        <w:tab w:val="center" w:pos="4513"/>
+        <w:tab w:val="right" w:pos="9026"/>
+      </w:tabs>
+      <w:spacing w:after="0" w:line="240" w:lineRule="auto"/>
+    </w:pPr>
+  </w:style>
+  <w:style w:type="character" w:customStyle="1" w:styleId="HeaderChar">
+    <w:name w:val="Header Char"/>
+    <w:basedOn w:val="DefaultParagraphFont"/>
+    <w:link w:val="Header"/>
+    <w:uiPriority w:val="99"/>
+    <w:rsid w:val="00783167"/>
+  </w:style>
+  <w:style w:type="paragraph" w:styleId="Footer">
+    <w:name w:val="footer"/>
+    <w:basedOn w:val="Normal"/>
+    <w:link w:val="FooterChar"/>
+    <w:uiPriority w:val="99"/>
+    <w:unhideWhenUsed/>
+    <w:rsid w:val="00783167"/>
+    <w:pPr>
+      <w:tabs>
+        <w:tab w:val="center" w:pos="4513"/>
+        <w:tab w:val="right" w:pos="9026"/>
+      </w:tabs>
+      <w:spacing w:after="0" w:line="240" w:lineRule="auto"/>
+    </w:pPr>
+  </w:style>
+  <w:style w:type="character" w:customStyle="1" w:styleId="FooterChar">
+    <w:name w:val="Footer Char"/>
+    <w:basedOn w:val="DefaultParagraphFont"/>
+    <w:link w:val="Footer"/>
+    <w:uiPriority w:val="99"/>
+    <w:rsid w:val="00783167"/>
+  </w:style>
+  <w:style w:type="paragraph" w:styleId="TOCHeading">
+    <w:name w:val="TOC Heading"/>
+    <w:basedOn w:val="Heading1"/>
+    <w:next w:val="Normal"/>
+    <w:uiPriority w:val="39"/>
+    <w:unhideWhenUsed/>
+    <w:qFormat/>
+    <w:rsid w:val="0095427D"/>
+    <w:pPr>
+      <w:spacing w:line="259" w:lineRule="auto"/>
+      <w:outlineLvl w:val="9"/>
+    </w:pPr>
+  </w:style>
+  <w:style w:type="paragraph" w:customStyle="1" w:styleId="sdmapheading1">
+    <w:name w:val="sd_map_heading_1"/>
+    <w:basedOn w:val="Heading1"/>
+    <w:link w:val="sdmapheading1Char"/>
+    <w:qFormat/>
+    <w:rsid w:val="0095427D"/>
+    <w:rPr>
+      <w:rFonts w:ascii="Calibri" w:hAnsi="Calibri"/>
+      <w:color w:val="000000" w:themeColor="text1"/>
+      <w:sz w:val="40"/>
+      <w:szCs w:val="40"/>
+      <w:lang w:val="en-GB" w:eastAsia="en-GB"/>
+    </w:rPr>
+  </w:style>
+  <w:style w:type="paragraph" w:customStyle="1" w:styleId="sdmapheading12">
+    <w:name w:val="sd_map_heading_1_2"/>
+    <w:basedOn w:val="sdmapheading1"/>
+    <w:link w:val="sdmapheading12Char"/>
+    <w:qFormat/>
+    <w:rsid w:val="0095427D"/>
+    <w:rPr>
+      <w:rFonts w:asciiTheme="minorHAnsi" w:hAnsiTheme="minorHAnsi" w:cstheme="minorHAnsi"/>
+      <w:b/>
+      <w:bCs/>
+      <w:sz w:val="26"/>
+      <w:szCs w:val="26"/>
+    </w:rPr>
+  </w:style>
+  <w:style w:type="character" w:customStyle="1" w:styleId="sdmapheading1Char">
+    <w:name w:val="sd_map_heading_1 Char"/>
+    <w:basedOn w:val="Heading1Char"/>
+    <w:link w:val="sdmapheading1"/>
+    <w:rsid w:val="0095427D"/>
+    <w:rPr>
+      <w:rFonts w:ascii="Calibri" w:eastAsiaTheme="majorEastAsia" w:hAnsi="Calibri" w:cstheme="majorBidi"/>
+      <w:color w:val="000000" w:themeColor="text1"/>
+      <w:sz w:val="40"/>
+      <w:szCs w:val="40"/>
+      <w:lang w:val="en-GB" w:eastAsia="en-GB"/>
+    </w:rPr>
+  </w:style>
+  <w:style w:type="paragraph" w:styleId="TOC1">
+    <w:name w:val="toc 1"/>
+    <w:basedOn w:val="Normal"/>
+    <w:next w:val="Normal"/>
+    <w:autoRedefine/>
+    <w:uiPriority w:val="39"/>
+    <w:unhideWhenUsed/>
+    <w:rsid w:val="00580373"/>
+    <w:pPr>
+      <w:spacing w:after="100"/>
+    </w:pPr>
+  </w:style>
+  <w:style w:type="character" w:customStyle="1" w:styleId="sdmapheading12Char">
+    <w:name w:val="sd_map_heading_1_2 Char"/>
+    <w:basedOn w:val="sdmapheading1Char"/>
+    <w:link w:val="sdmapheading12"/>
+    <w:rsid w:val="0095427D"/>
+    <w:rPr>
+      <w:rFonts w:ascii="Calibri" w:eastAsiaTheme="majorEastAsia" w:hAnsi="Calibri" w:cstheme="minorHAnsi"/>
+      <w:b/>
+      <w:bCs/>
+      <w:color w:val="000000" w:themeColor="text1"/>
+      <w:sz w:val="26"/>
+      <w:szCs w:val="26"/>
+      <w:lang w:val="en-GB" w:eastAsia="en-GB"/>
+    </w:rPr>
+  </w:style>
+  <w:style w:type="character" w:styleId="Hyperlink">
+    <w:name w:val="Hyperlink"/>
+    <w:basedOn w:val="DefaultParagraphFont"/>
+    <w:uiPriority w:val="99"/>
+    <w:unhideWhenUsed/>
+    <w:rsid w:val="00580373"/>
+    <w:rPr>
+      <w:color w:val="0000FF" w:themeColor="hyperlink"/>
+      <w:u w:val="single"/>
+    </w:rPr>
+  </w:style>
 </w:styles>
 </file>
 

</xml_diff>